<commit_message>
refactor db with helper function and moved remove file into single loop function
</commit_message>
<xml_diff>
--- a/files/output.docx
+++ b/files/output.docx
@@ -33022,6 +33022,4026 @@
           <w:rtl w:val="0"/>
         </w:rPr>
         <w:t xml:space="preserve"> 2025-09-04</w:t>
+      </w:r>
+    </w:p>
+    <w:p xmlns:w14="http://schemas.microsoft.com/office/word/2010/wordml">
+      <w:pPr>
+        <w:spacing w:after="240" w:before="240" w:lineRule="auto"/>
+        <w:rPr/>
+      </w:pPr>
+      <w:r>
+        <w:rPr>
+          <w:b w:val="1"/>
+          <w:rtl w:val="0"/>
+        </w:rPr>
+        <w:t xml:space="preserve">To:</w:t>
+        <w:br w:type="textWrapping"/>
+      </w:r>
+      <w:r>
+        <w:rPr>
+          <w:rtl w:val="0"/>
+        </w:rPr>
+        <w:t xml:space="preserve">Agency</w:t>
+      </w:r>
+      <w:r>
+        <w:rPr>
+          <w:rtl w:val="0"/>
+        </w:rPr>
+        <w:br w:type="textWrapping"/>
+        <w:t xml:space="preserve">DEPT</w:t>
+        <w:br w:type="textWrapping"/>
+        <w:t xml:space="preserve">456 second st</w:t>
+        <w:br w:type="textWrapping"/>
+        <w:t xml:space="preserve">Cityville, NC, 12345</w:t>
+      </w:r>
+    </w:p>
+    <w:p xmlns:w14="http://schemas.microsoft.com/office/word/2010/wordml">
+      <w:pPr>
+        <w:rPr/>
+      </w:pPr>
+      <w:r>
+        <w:pict>
+          <v:rect style="width:0.0pt;height:1.5pt" o:hr="t" o:hrstd="t" o:hralign="center" fillcolor="#A0A0A0" stroked="f"/>
+        </w:pict>
+      </w:r>
+      <w:r>
+        <w:rPr>
+          <w:rtl w:val="0"/>
+        </w:rPr>
+      </w:r>
+    </w:p>
+    <w:p xmlns:w14="http://schemas.microsoft.com/office/word/2010/wordml">
+      <w:pPr>
+        <w:spacing w:after="240" w:before="240" w:lineRule="auto"/>
+        <w:rPr/>
+      </w:pPr>
+      <w:r>
+        <w:rPr>
+          <w:b w:val="1"/>
+          <w:rtl w:val="0"/>
+        </w:rPr>
+        <w:t xml:space="preserve">Subject:</w:t>
+      </w:r>
+      <w:r>
+        <w:rPr>
+          <w:rtl w:val="0"/>
+        </w:rPr>
+        <w:t xml:space="preserve"> Request on Behalf of Client –  , ID: </w:t>
+      </w:r>
+    </w:p>
+    <w:p xmlns:w14="http://schemas.microsoft.com/office/word/2010/wordml">
+      <w:pPr>
+        <w:spacing w:after="240" w:before="240" w:lineRule="auto"/>
+        <w:rPr/>
+      </w:pPr>
+      <w:r>
+        <w:rPr>
+          <w:rtl w:val="0"/>
+        </w:rPr>
+        <w:t xml:space="preserve">To Whom It May Concern,</w:t>
+      </w:r>
+    </w:p>
+    <w:p xmlns:w14="http://schemas.microsoft.com/office/word/2010/wordml">
+      <w:pPr>
+        <w:spacing w:after="240" w:before="240" w:lineRule="auto"/>
+        <w:rPr/>
+      </w:pPr>
+      <w:r>
+        <w:rPr>
+          <w:rtl w:val="0"/>
+        </w:rPr>
+        <w:t xml:space="preserve">I am writing on behalf of my client,   (Client ID: </w:t>
+      </w:r>
+      <w:r>
+        <w:rPr>
+          <w:rtl w:val="0"/>
+        </w:rPr>
+        <w:t xml:space="preserve"/>
+      </w:r>
+      <w:r>
+        <w:rPr>
+          <w:rtl w:val="0"/>
+        </w:rPr>
+        <w:t xml:space="preserve">), regarding his ongoing case with your office.</w:t>
+      </w:r>
+    </w:p>
+    <w:p xmlns:w14="http://schemas.microsoft.com/office/word/2010/wordml">
+      <w:pPr>
+        <w:spacing w:after="240" w:before="240" w:lineRule="auto"/>
+        <w:rPr/>
+      </w:pPr>
+      <w:r>
+        <w:rPr>
+          <w:rtl w:val="0"/>
+        </w:rPr>
+        <w:t xml:space="preserve">Lorem ipsum dolor sit amet, consectetur adipiscing elit. Nulla facilisi. Sed malesuada, augue id dictum tristique, urna sem porttitor sapien, vitae gravida eros lectus in neque. Donec eu lorem sed nulla sollicitudin maximus. Vestibulum ante ipsum primis in faucibus orci luctus et ultrices posuere cubilia curae.</w:t>
+      </w:r>
+    </w:p>
+    <w:p xmlns:w14="http://schemas.microsoft.com/office/word/2010/wordml">
+      <w:pPr>
+        <w:spacing w:after="240" w:before="240" w:lineRule="auto"/>
+        <w:rPr/>
+      </w:pPr>
+      <w:r>
+        <w:rPr>
+          <w:rtl w:val="0"/>
+        </w:rPr>
+        <w:t xml:space="preserve">Pellentesque habitant morbi tristique senectus et netus et malesuada fames ac turpis egestas. Curabitur aliquet, mi nec bibendum pretium, est purus cursus est, non tincidunt orci sapien at risus. Vivamus suscipit eros ut turpis malesuada, eget facilisis eros hendrerit.</w:t>
+      </w:r>
+    </w:p>
+    <w:p xmlns:w14="http://schemas.microsoft.com/office/word/2010/wordml">
+      <w:pPr>
+        <w:spacing w:after="240" w:before="240" w:lineRule="auto"/>
+        <w:rPr/>
+      </w:pPr>
+      <w:r>
+        <w:rPr>
+          <w:rtl w:val="0"/>
+        </w:rPr>
+        <w:t xml:space="preserve">Sincerely,</w:t>
+        <w:br w:type="textWrapping"/>
+        <w:t xml:space="preserve">Lorem Ipsum</w:t>
+        <w:br w:type="textWrapping"/>
+        <w:t xml:space="preserve">Title</w:t>
+        <w:br w:type="textWrapping"/>
+        <w:t xml:space="preserve">Non Profit</w:t>
+      </w:r>
+    </w:p>
+    <w:sectPr>
+      <w:pgSz w:h="15840" w:w="12240" w:orient="portrait"/>
+      <w:pgMar w:bottom="1440" w:top="1440" w:left="1440" w:right="1440" w:header="720" w:footer="720"/>
+      <w:pgNumType w:start="1"/>
+    </w:sectPr>
+    <w:p xmlns:w14="http://schemas.microsoft.com/office/word/2010/wordml">
+      <w:pPr>
+        <w:spacing w:after="240" w:before="240" w:lineRule="auto"/>
+        <w:rPr/>
+      </w:pPr>
+      <w:r>
+        <w:rPr>
+          <w:rtl w:val="0"/>
+        </w:rPr>
+        <w:t xml:space="preserve">Non Profit</w:t>
+      </w:r>
+      <w:r>
+        <w:rPr>
+          <w:b w:val="1"/>
+          <w:rtl w:val="0"/>
+        </w:rPr>
+        <w:br w:type="textWrapping"/>
+      </w:r>
+      <w:r>
+        <w:rPr>
+          <w:rtl w:val="0"/>
+        </w:rPr>
+        <w:t xml:space="preserve">123 main st</w:t>
+      </w:r>
+      <w:r>
+        <w:rPr>
+          <w:rtl w:val="0"/>
+        </w:rPr>
+        <w:br w:type="textWrapping"/>
+        <w:t xml:space="preserve">Cityville, NC, 12345</w:t>
+        <w:br w:type="textWrapping"/>
+        <w:t xml:space="preserve">Phone: (123) 456-7890</w:t>
+      </w:r>
+    </w:p>
+    <w:p xmlns:w14="http://schemas.microsoft.com/office/word/2010/wordml">
+      <w:pPr>
+        <w:spacing w:after="240" w:before="240" w:lineRule="auto"/>
+        <w:rPr/>
+      </w:pPr>
+      <w:r>
+        <w:rPr>
+          <w:b w:val="1"/>
+          <w:rtl w:val="0"/>
+        </w:rPr>
+        <w:t xml:space="preserve">Date:</w:t>
+      </w:r>
+      <w:r>
+        <w:rPr>
+          <w:rtl w:val="0"/>
+        </w:rPr>
+        <w:t xml:space="preserve"> 2025-09-05</w:t>
+      </w:r>
+    </w:p>
+    <w:p xmlns:w14="http://schemas.microsoft.com/office/word/2010/wordml">
+      <w:pPr>
+        <w:spacing w:after="240" w:before="240" w:lineRule="auto"/>
+        <w:rPr/>
+      </w:pPr>
+      <w:r>
+        <w:rPr>
+          <w:b w:val="1"/>
+          <w:rtl w:val="0"/>
+        </w:rPr>
+        <w:t xml:space="preserve">To:</w:t>
+        <w:br w:type="textWrapping"/>
+      </w:r>
+      <w:r>
+        <w:rPr>
+          <w:rtl w:val="0"/>
+        </w:rPr>
+        <w:t xml:space="preserve">Agency</w:t>
+      </w:r>
+      <w:r>
+        <w:rPr>
+          <w:rtl w:val="0"/>
+        </w:rPr>
+        <w:br w:type="textWrapping"/>
+        <w:t xml:space="preserve">DEPT</w:t>
+        <w:br w:type="textWrapping"/>
+        <w:t xml:space="preserve">456 second st</w:t>
+        <w:br w:type="textWrapping"/>
+        <w:t xml:space="preserve">Cityville, NC, 12345</w:t>
+      </w:r>
+    </w:p>
+    <w:p xmlns:w14="http://schemas.microsoft.com/office/word/2010/wordml">
+      <w:pPr>
+        <w:rPr/>
+      </w:pPr>
+      <w:r>
+        <w:pict>
+          <v:rect style="width:0.0pt;height:1.5pt" o:hr="t" o:hrstd="t" o:hralign="center" fillcolor="#A0A0A0" stroked="f"/>
+        </w:pict>
+      </w:r>
+      <w:r>
+        <w:rPr>
+          <w:rtl w:val="0"/>
+        </w:rPr>
+      </w:r>
+    </w:p>
+    <w:p xmlns:w14="http://schemas.microsoft.com/office/word/2010/wordml">
+      <w:pPr>
+        <w:spacing w:after="240" w:before="240" w:lineRule="auto"/>
+        <w:rPr/>
+      </w:pPr>
+      <w:r>
+        <w:rPr>
+          <w:b w:val="1"/>
+          <w:rtl w:val="0"/>
+        </w:rPr>
+        <w:t xml:space="preserve">Subject:</w:t>
+      </w:r>
+      <w:r>
+        <w:rPr>
+          <w:rtl w:val="0"/>
+        </w:rPr>
+        <w:t xml:space="preserve"> Request on Behalf of Client –  , ID: </w:t>
+      </w:r>
+    </w:p>
+    <w:p xmlns:w14="http://schemas.microsoft.com/office/word/2010/wordml">
+      <w:pPr>
+        <w:spacing w:after="240" w:before="240" w:lineRule="auto"/>
+        <w:rPr/>
+      </w:pPr>
+      <w:r>
+        <w:rPr>
+          <w:rtl w:val="0"/>
+        </w:rPr>
+        <w:t xml:space="preserve">To Whom It May Concern,</w:t>
+      </w:r>
+    </w:p>
+    <w:p xmlns:w14="http://schemas.microsoft.com/office/word/2010/wordml">
+      <w:pPr>
+        <w:spacing w:after="240" w:before="240" w:lineRule="auto"/>
+        <w:rPr/>
+      </w:pPr>
+      <w:r>
+        <w:rPr>
+          <w:rtl w:val="0"/>
+        </w:rPr>
+        <w:t xml:space="preserve">I am writing on behalf of my client,   (Client ID: </w:t>
+      </w:r>
+      <w:r>
+        <w:rPr>
+          <w:rtl w:val="0"/>
+        </w:rPr>
+        <w:t xml:space="preserve"/>
+      </w:r>
+      <w:r>
+        <w:rPr>
+          <w:rtl w:val="0"/>
+        </w:rPr>
+        <w:t xml:space="preserve">), regarding his ongoing case with your office.</w:t>
+      </w:r>
+    </w:p>
+    <w:p xmlns:w14="http://schemas.microsoft.com/office/word/2010/wordml">
+      <w:pPr>
+        <w:spacing w:after="240" w:before="240" w:lineRule="auto"/>
+        <w:rPr/>
+      </w:pPr>
+      <w:r>
+        <w:rPr>
+          <w:rtl w:val="0"/>
+        </w:rPr>
+        <w:t xml:space="preserve">Lorem ipsum dolor sit amet, consectetur adipiscing elit. Nulla facilisi. Sed malesuada, augue id dictum tristique, urna sem porttitor sapien, vitae gravida eros lectus in neque. Donec eu lorem sed nulla sollicitudin maximus. Vestibulum ante ipsum primis in faucibus orci luctus et ultrices posuere cubilia curae.</w:t>
+      </w:r>
+    </w:p>
+    <w:p xmlns:w14="http://schemas.microsoft.com/office/word/2010/wordml">
+      <w:pPr>
+        <w:spacing w:after="240" w:before="240" w:lineRule="auto"/>
+        <w:rPr/>
+      </w:pPr>
+      <w:r>
+        <w:rPr>
+          <w:rtl w:val="0"/>
+        </w:rPr>
+        <w:t xml:space="preserve">Pellentesque habitant morbi tristique senectus et netus et malesuada fames ac turpis egestas. Curabitur aliquet, mi nec bibendum pretium, est purus cursus est, non tincidunt orci sapien at risus. Vivamus suscipit eros ut turpis malesuada, eget facilisis eros hendrerit.</w:t>
+      </w:r>
+    </w:p>
+    <w:p xmlns:w14="http://schemas.microsoft.com/office/word/2010/wordml">
+      <w:pPr>
+        <w:spacing w:after="240" w:before="240" w:lineRule="auto"/>
+        <w:rPr/>
+      </w:pPr>
+      <w:r>
+        <w:rPr>
+          <w:rtl w:val="0"/>
+        </w:rPr>
+        <w:t xml:space="preserve">Sincerely,</w:t>
+        <w:br w:type="textWrapping"/>
+        <w:t xml:space="preserve">Lorem Ipsum</w:t>
+        <w:br w:type="textWrapping"/>
+        <w:t xml:space="preserve">Title</w:t>
+        <w:br w:type="textWrapping"/>
+        <w:t xml:space="preserve">Non Profit</w:t>
+      </w:r>
+    </w:p>
+    <w:sectPr>
+      <w:pgSz w:h="15840" w:w="12240" w:orient="portrait"/>
+      <w:pgMar w:bottom="1440" w:top="1440" w:left="1440" w:right="1440" w:header="720" w:footer="720"/>
+      <w:pgNumType w:start="1"/>
+    </w:sectPr>
+    <w:p xmlns:w14="http://schemas.microsoft.com/office/word/2010/wordml">
+      <w:pPr>
+        <w:spacing w:after="240" w:before="240" w:lineRule="auto"/>
+        <w:rPr/>
+      </w:pPr>
+      <w:r>
+        <w:rPr>
+          <w:rtl w:val="0"/>
+        </w:rPr>
+        <w:t xml:space="preserve">Non Profit</w:t>
+      </w:r>
+      <w:r>
+        <w:rPr>
+          <w:b w:val="1"/>
+          <w:rtl w:val="0"/>
+        </w:rPr>
+        <w:br w:type="textWrapping"/>
+      </w:r>
+      <w:r>
+        <w:rPr>
+          <w:rtl w:val="0"/>
+        </w:rPr>
+        <w:t xml:space="preserve">123 main st</w:t>
+      </w:r>
+      <w:r>
+        <w:rPr>
+          <w:rtl w:val="0"/>
+        </w:rPr>
+        <w:br w:type="textWrapping"/>
+        <w:t xml:space="preserve">Cityville, NC, 12345</w:t>
+        <w:br w:type="textWrapping"/>
+        <w:t xml:space="preserve">Phone: (123) 456-7890</w:t>
+      </w:r>
+    </w:p>
+    <w:p xmlns:w14="http://schemas.microsoft.com/office/word/2010/wordml">
+      <w:pPr>
+        <w:spacing w:after="240" w:before="240" w:lineRule="auto"/>
+        <w:rPr/>
+      </w:pPr>
+      <w:r>
+        <w:rPr>
+          <w:b w:val="1"/>
+          <w:rtl w:val="0"/>
+        </w:rPr>
+        <w:t xml:space="preserve">Date:</w:t>
+      </w:r>
+      <w:r>
+        <w:rPr>
+          <w:rtl w:val="0"/>
+        </w:rPr>
+        <w:t xml:space="preserve"> 2025-09-05</w:t>
+      </w:r>
+    </w:p>
+    <w:p xmlns:w14="http://schemas.microsoft.com/office/word/2010/wordml">
+      <w:pPr>
+        <w:spacing w:after="240" w:before="240" w:lineRule="auto"/>
+        <w:rPr/>
+      </w:pPr>
+      <w:r>
+        <w:rPr>
+          <w:b w:val="1"/>
+          <w:rtl w:val="0"/>
+        </w:rPr>
+        <w:t xml:space="preserve">To:</w:t>
+        <w:br w:type="textWrapping"/>
+      </w:r>
+      <w:r>
+        <w:rPr>
+          <w:rtl w:val="0"/>
+        </w:rPr>
+        <w:t xml:space="preserve">Agency</w:t>
+      </w:r>
+      <w:r>
+        <w:rPr>
+          <w:rtl w:val="0"/>
+        </w:rPr>
+        <w:br w:type="textWrapping"/>
+        <w:t xml:space="preserve">DEPT</w:t>
+        <w:br w:type="textWrapping"/>
+        <w:t xml:space="preserve">456 second st</w:t>
+        <w:br w:type="textWrapping"/>
+        <w:t xml:space="preserve">Cityville, NC, 12345</w:t>
+      </w:r>
+    </w:p>
+    <w:p xmlns:w14="http://schemas.microsoft.com/office/word/2010/wordml">
+      <w:pPr>
+        <w:rPr/>
+      </w:pPr>
+      <w:r>
+        <w:pict>
+          <v:rect style="width:0.0pt;height:1.5pt" o:hr="t" o:hrstd="t" o:hralign="center" fillcolor="#A0A0A0" stroked="f"/>
+        </w:pict>
+      </w:r>
+      <w:r>
+        <w:rPr>
+          <w:rtl w:val="0"/>
+        </w:rPr>
+      </w:r>
+    </w:p>
+    <w:p xmlns:w14="http://schemas.microsoft.com/office/word/2010/wordml">
+      <w:pPr>
+        <w:spacing w:after="240" w:before="240" w:lineRule="auto"/>
+        <w:rPr/>
+      </w:pPr>
+      <w:r>
+        <w:rPr>
+          <w:b w:val="1"/>
+          <w:rtl w:val="0"/>
+        </w:rPr>
+        <w:t xml:space="preserve">Subject:</w:t>
+      </w:r>
+      <w:r>
+        <w:rPr>
+          <w:rtl w:val="0"/>
+        </w:rPr>
+        <w:t xml:space="preserve"> Request on Behalf of Client –  , ID: </w:t>
+      </w:r>
+    </w:p>
+    <w:p xmlns:w14="http://schemas.microsoft.com/office/word/2010/wordml">
+      <w:pPr>
+        <w:spacing w:after="240" w:before="240" w:lineRule="auto"/>
+        <w:rPr/>
+      </w:pPr>
+      <w:r>
+        <w:rPr>
+          <w:rtl w:val="0"/>
+        </w:rPr>
+        <w:t xml:space="preserve">To Whom It May Concern,</w:t>
+      </w:r>
+    </w:p>
+    <w:p xmlns:w14="http://schemas.microsoft.com/office/word/2010/wordml">
+      <w:pPr>
+        <w:spacing w:after="240" w:before="240" w:lineRule="auto"/>
+        <w:rPr/>
+      </w:pPr>
+      <w:r>
+        <w:rPr>
+          <w:rtl w:val="0"/>
+        </w:rPr>
+        <w:t xml:space="preserve">I am writing on behalf of my client,   (Client ID: </w:t>
+      </w:r>
+      <w:r>
+        <w:rPr>
+          <w:rtl w:val="0"/>
+        </w:rPr>
+        <w:t xml:space="preserve"/>
+      </w:r>
+      <w:r>
+        <w:rPr>
+          <w:rtl w:val="0"/>
+        </w:rPr>
+        <w:t xml:space="preserve">), regarding his ongoing case with your office.</w:t>
+      </w:r>
+    </w:p>
+    <w:p xmlns:w14="http://schemas.microsoft.com/office/word/2010/wordml">
+      <w:pPr>
+        <w:spacing w:after="240" w:before="240" w:lineRule="auto"/>
+        <w:rPr/>
+      </w:pPr>
+      <w:r>
+        <w:rPr>
+          <w:rtl w:val="0"/>
+        </w:rPr>
+        <w:t xml:space="preserve">Lorem ipsum dolor sit amet, consectetur adipiscing elit. Nulla facilisi. Sed malesuada, augue id dictum tristique, urna sem porttitor sapien, vitae gravida eros lectus in neque. Donec eu lorem sed nulla sollicitudin maximus. Vestibulum ante ipsum primis in faucibus orci luctus et ultrices posuere cubilia curae.</w:t>
+      </w:r>
+    </w:p>
+    <w:p xmlns:w14="http://schemas.microsoft.com/office/word/2010/wordml">
+      <w:pPr>
+        <w:spacing w:after="240" w:before="240" w:lineRule="auto"/>
+        <w:rPr/>
+      </w:pPr>
+      <w:r>
+        <w:rPr>
+          <w:rtl w:val="0"/>
+        </w:rPr>
+        <w:t xml:space="preserve">Pellentesque habitant morbi tristique senectus et netus et malesuada fames ac turpis egestas. Curabitur aliquet, mi nec bibendum pretium, est purus cursus est, non tincidunt orci sapien at risus. Vivamus suscipit eros ut turpis malesuada, eget facilisis eros hendrerit.</w:t>
+      </w:r>
+    </w:p>
+    <w:p xmlns:w14="http://schemas.microsoft.com/office/word/2010/wordml">
+      <w:pPr>
+        <w:spacing w:after="240" w:before="240" w:lineRule="auto"/>
+        <w:rPr/>
+      </w:pPr>
+      <w:r>
+        <w:rPr>
+          <w:rtl w:val="0"/>
+        </w:rPr>
+        <w:t xml:space="preserve">Sincerely,</w:t>
+        <w:br w:type="textWrapping"/>
+        <w:t xml:space="preserve">Lorem Ipsum</w:t>
+        <w:br w:type="textWrapping"/>
+        <w:t xml:space="preserve">Title</w:t>
+        <w:br w:type="textWrapping"/>
+        <w:t xml:space="preserve">Non Profit</w:t>
+      </w:r>
+    </w:p>
+    <w:sectPr>
+      <w:pgSz w:h="15840" w:w="12240" w:orient="portrait"/>
+      <w:pgMar w:bottom="1440" w:top="1440" w:left="1440" w:right="1440" w:header="720" w:footer="720"/>
+      <w:pgNumType w:start="1"/>
+    </w:sectPr>
+    <w:p xmlns:w14="http://schemas.microsoft.com/office/word/2010/wordml">
+      <w:pPr>
+        <w:spacing w:after="240" w:before="240" w:lineRule="auto"/>
+        <w:rPr/>
+      </w:pPr>
+      <w:r>
+        <w:rPr>
+          <w:rtl w:val="0"/>
+        </w:rPr>
+        <w:t xml:space="preserve">Non Profit</w:t>
+      </w:r>
+      <w:r>
+        <w:rPr>
+          <w:b w:val="1"/>
+          <w:rtl w:val="0"/>
+        </w:rPr>
+        <w:br w:type="textWrapping"/>
+      </w:r>
+      <w:r>
+        <w:rPr>
+          <w:rtl w:val="0"/>
+        </w:rPr>
+        <w:t xml:space="preserve">123 main st</w:t>
+      </w:r>
+      <w:r>
+        <w:rPr>
+          <w:rtl w:val="0"/>
+        </w:rPr>
+        <w:br w:type="textWrapping"/>
+        <w:t xml:space="preserve">Cityville, NC, 12345</w:t>
+        <w:br w:type="textWrapping"/>
+        <w:t xml:space="preserve">Phone: (123) 456-7890</w:t>
+      </w:r>
+    </w:p>
+    <w:p xmlns:w14="http://schemas.microsoft.com/office/word/2010/wordml">
+      <w:pPr>
+        <w:spacing w:after="240" w:before="240" w:lineRule="auto"/>
+        <w:rPr/>
+      </w:pPr>
+      <w:r>
+        <w:rPr>
+          <w:b w:val="1"/>
+          <w:rtl w:val="0"/>
+        </w:rPr>
+        <w:t xml:space="preserve">Date:</w:t>
+      </w:r>
+      <w:r>
+        <w:rPr>
+          <w:rtl w:val="0"/>
+        </w:rPr>
+        <w:t xml:space="preserve"> 2025-09-05</w:t>
+      </w:r>
+    </w:p>
+    <w:p xmlns:w14="http://schemas.microsoft.com/office/word/2010/wordml">
+      <w:pPr>
+        <w:spacing w:after="240" w:before="240" w:lineRule="auto"/>
+        <w:rPr/>
+      </w:pPr>
+      <w:r>
+        <w:rPr>
+          <w:b w:val="1"/>
+          <w:rtl w:val="0"/>
+        </w:rPr>
+        <w:t xml:space="preserve">To:</w:t>
+        <w:br w:type="textWrapping"/>
+      </w:r>
+      <w:r>
+        <w:rPr>
+          <w:rtl w:val="0"/>
+        </w:rPr>
+        <w:t xml:space="preserve">Agency</w:t>
+      </w:r>
+      <w:r>
+        <w:rPr>
+          <w:rtl w:val="0"/>
+        </w:rPr>
+        <w:br w:type="textWrapping"/>
+        <w:t xml:space="preserve">DEPT</w:t>
+        <w:br w:type="textWrapping"/>
+        <w:t xml:space="preserve">456 second st</w:t>
+        <w:br w:type="textWrapping"/>
+        <w:t xml:space="preserve">Cityville, NC, 12345</w:t>
+      </w:r>
+    </w:p>
+    <w:p xmlns:w14="http://schemas.microsoft.com/office/word/2010/wordml">
+      <w:pPr>
+        <w:rPr/>
+      </w:pPr>
+      <w:r>
+        <w:pict>
+          <v:rect style="width:0.0pt;height:1.5pt" o:hr="t" o:hrstd="t" o:hralign="center" fillcolor="#A0A0A0" stroked="f"/>
+        </w:pict>
+      </w:r>
+      <w:r>
+        <w:rPr>
+          <w:rtl w:val="0"/>
+        </w:rPr>
+      </w:r>
+    </w:p>
+    <w:p xmlns:w14="http://schemas.microsoft.com/office/word/2010/wordml">
+      <w:pPr>
+        <w:spacing w:after="240" w:before="240" w:lineRule="auto"/>
+        <w:rPr/>
+      </w:pPr>
+      <w:r>
+        <w:rPr>
+          <w:b w:val="1"/>
+          <w:rtl w:val="0"/>
+        </w:rPr>
+        <w:t xml:space="preserve">Subject:</w:t>
+      </w:r>
+      <w:r>
+        <w:rPr>
+          <w:rtl w:val="0"/>
+        </w:rPr>
+        <w:t xml:space="preserve"> Request on Behalf of Client –  , ID: </w:t>
+      </w:r>
+    </w:p>
+    <w:p xmlns:w14="http://schemas.microsoft.com/office/word/2010/wordml">
+      <w:pPr>
+        <w:spacing w:after="240" w:before="240" w:lineRule="auto"/>
+        <w:rPr/>
+      </w:pPr>
+      <w:r>
+        <w:rPr>
+          <w:rtl w:val="0"/>
+        </w:rPr>
+        <w:t xml:space="preserve">To Whom It May Concern,</w:t>
+      </w:r>
+    </w:p>
+    <w:p xmlns:w14="http://schemas.microsoft.com/office/word/2010/wordml">
+      <w:pPr>
+        <w:spacing w:after="240" w:before="240" w:lineRule="auto"/>
+        <w:rPr/>
+      </w:pPr>
+      <w:r>
+        <w:rPr>
+          <w:rtl w:val="0"/>
+        </w:rPr>
+        <w:t xml:space="preserve">I am writing on behalf of my client,   (Client ID: </w:t>
+      </w:r>
+      <w:r>
+        <w:rPr>
+          <w:rtl w:val="0"/>
+        </w:rPr>
+        <w:t xml:space="preserve"/>
+      </w:r>
+      <w:r>
+        <w:rPr>
+          <w:rtl w:val="0"/>
+        </w:rPr>
+        <w:t xml:space="preserve">), regarding his ongoing case with your office.</w:t>
+      </w:r>
+    </w:p>
+    <w:p xmlns:w14="http://schemas.microsoft.com/office/word/2010/wordml">
+      <w:pPr>
+        <w:spacing w:after="240" w:before="240" w:lineRule="auto"/>
+        <w:rPr/>
+      </w:pPr>
+      <w:r>
+        <w:rPr>
+          <w:rtl w:val="0"/>
+        </w:rPr>
+        <w:t xml:space="preserve">Lorem ipsum dolor sit amet, consectetur adipiscing elit. Nulla facilisi. Sed malesuada, augue id dictum tristique, urna sem porttitor sapien, vitae gravida eros lectus in neque. Donec eu lorem sed nulla sollicitudin maximus. Vestibulum ante ipsum primis in faucibus orci luctus et ultrices posuere cubilia curae.</w:t>
+      </w:r>
+    </w:p>
+    <w:p xmlns:w14="http://schemas.microsoft.com/office/word/2010/wordml">
+      <w:pPr>
+        <w:spacing w:after="240" w:before="240" w:lineRule="auto"/>
+        <w:rPr/>
+      </w:pPr>
+      <w:r>
+        <w:rPr>
+          <w:rtl w:val="0"/>
+        </w:rPr>
+        <w:t xml:space="preserve">Pellentesque habitant morbi tristique senectus et netus et malesuada fames ac turpis egestas. Curabitur aliquet, mi nec bibendum pretium, est purus cursus est, non tincidunt orci sapien at risus. Vivamus suscipit eros ut turpis malesuada, eget facilisis eros hendrerit.</w:t>
+      </w:r>
+    </w:p>
+    <w:p xmlns:w14="http://schemas.microsoft.com/office/word/2010/wordml">
+      <w:pPr>
+        <w:spacing w:after="240" w:before="240" w:lineRule="auto"/>
+        <w:rPr/>
+      </w:pPr>
+      <w:r>
+        <w:rPr>
+          <w:rtl w:val="0"/>
+        </w:rPr>
+        <w:t xml:space="preserve">Sincerely,</w:t>
+        <w:br w:type="textWrapping"/>
+        <w:t xml:space="preserve">Lorem Ipsum</w:t>
+        <w:br w:type="textWrapping"/>
+        <w:t xml:space="preserve">Title</w:t>
+        <w:br w:type="textWrapping"/>
+        <w:t xml:space="preserve">Non Profit</w:t>
+      </w:r>
+    </w:p>
+    <w:sectPr>
+      <w:pgSz w:h="15840" w:w="12240" w:orient="portrait"/>
+      <w:pgMar w:bottom="1440" w:top="1440" w:left="1440" w:right="1440" w:header="720" w:footer="720"/>
+      <w:pgNumType w:start="1"/>
+    </w:sectPr>
+    <w:p xmlns:w14="http://schemas.microsoft.com/office/word/2010/wordml">
+      <w:pPr>
+        <w:spacing w:after="240" w:before="240" w:lineRule="auto"/>
+        <w:rPr/>
+      </w:pPr>
+      <w:r>
+        <w:rPr>
+          <w:rtl w:val="0"/>
+        </w:rPr>
+        <w:t xml:space="preserve">Non Profit</w:t>
+      </w:r>
+      <w:r>
+        <w:rPr>
+          <w:b w:val="1"/>
+          <w:rtl w:val="0"/>
+        </w:rPr>
+        <w:br w:type="textWrapping"/>
+      </w:r>
+      <w:r>
+        <w:rPr>
+          <w:rtl w:val="0"/>
+        </w:rPr>
+        <w:t xml:space="preserve">123 main st</w:t>
+      </w:r>
+      <w:r>
+        <w:rPr>
+          <w:rtl w:val="0"/>
+        </w:rPr>
+        <w:br w:type="textWrapping"/>
+        <w:t xml:space="preserve">Cityville, NC, 12345</w:t>
+        <w:br w:type="textWrapping"/>
+        <w:t xml:space="preserve">Phone: (123) 456-7890</w:t>
+      </w:r>
+    </w:p>
+    <w:p xmlns:w14="http://schemas.microsoft.com/office/word/2010/wordml">
+      <w:pPr>
+        <w:spacing w:after="240" w:before="240" w:lineRule="auto"/>
+        <w:rPr/>
+      </w:pPr>
+      <w:r>
+        <w:rPr>
+          <w:b w:val="1"/>
+          <w:rtl w:val="0"/>
+        </w:rPr>
+        <w:t xml:space="preserve">Date:</w:t>
+      </w:r>
+      <w:r>
+        <w:rPr>
+          <w:rtl w:val="0"/>
+        </w:rPr>
+        <w:t xml:space="preserve"> 2025-09-05</w:t>
+      </w:r>
+    </w:p>
+    <w:p xmlns:w14="http://schemas.microsoft.com/office/word/2010/wordml">
+      <w:pPr>
+        <w:spacing w:after="240" w:before="240" w:lineRule="auto"/>
+        <w:rPr/>
+      </w:pPr>
+      <w:r>
+        <w:rPr>
+          <w:b w:val="1"/>
+          <w:rtl w:val="0"/>
+        </w:rPr>
+        <w:t xml:space="preserve">To:</w:t>
+        <w:br w:type="textWrapping"/>
+      </w:r>
+      <w:r>
+        <w:rPr>
+          <w:rtl w:val="0"/>
+        </w:rPr>
+        <w:t xml:space="preserve">Agency</w:t>
+      </w:r>
+      <w:r>
+        <w:rPr>
+          <w:rtl w:val="0"/>
+        </w:rPr>
+        <w:br w:type="textWrapping"/>
+        <w:t xml:space="preserve">DEPT</w:t>
+        <w:br w:type="textWrapping"/>
+        <w:t xml:space="preserve">456 second st</w:t>
+        <w:br w:type="textWrapping"/>
+        <w:t xml:space="preserve">Cityville, NC, 12345</w:t>
+      </w:r>
+    </w:p>
+    <w:p xmlns:w14="http://schemas.microsoft.com/office/word/2010/wordml">
+      <w:pPr>
+        <w:rPr/>
+      </w:pPr>
+      <w:r>
+        <w:pict>
+          <v:rect style="width:0.0pt;height:1.5pt" o:hr="t" o:hrstd="t" o:hralign="center" fillcolor="#A0A0A0" stroked="f"/>
+        </w:pict>
+      </w:r>
+      <w:r>
+        <w:rPr>
+          <w:rtl w:val="0"/>
+        </w:rPr>
+      </w:r>
+    </w:p>
+    <w:p xmlns:w14="http://schemas.microsoft.com/office/word/2010/wordml">
+      <w:pPr>
+        <w:spacing w:after="240" w:before="240" w:lineRule="auto"/>
+        <w:rPr/>
+      </w:pPr>
+      <w:r>
+        <w:rPr>
+          <w:b w:val="1"/>
+          <w:rtl w:val="0"/>
+        </w:rPr>
+        <w:t xml:space="preserve">Subject:</w:t>
+      </w:r>
+      <w:r>
+        <w:rPr>
+          <w:rtl w:val="0"/>
+        </w:rPr>
+        <w:t xml:space="preserve"> Request on Behalf of Client –  , ID: </w:t>
+      </w:r>
+    </w:p>
+    <w:p xmlns:w14="http://schemas.microsoft.com/office/word/2010/wordml">
+      <w:pPr>
+        <w:spacing w:after="240" w:before="240" w:lineRule="auto"/>
+        <w:rPr/>
+      </w:pPr>
+      <w:r>
+        <w:rPr>
+          <w:rtl w:val="0"/>
+        </w:rPr>
+        <w:t xml:space="preserve">To Whom It May Concern,</w:t>
+      </w:r>
+    </w:p>
+    <w:p xmlns:w14="http://schemas.microsoft.com/office/word/2010/wordml">
+      <w:pPr>
+        <w:spacing w:after="240" w:before="240" w:lineRule="auto"/>
+        <w:rPr/>
+      </w:pPr>
+      <w:r>
+        <w:rPr>
+          <w:rtl w:val="0"/>
+        </w:rPr>
+        <w:t xml:space="preserve">I am writing on behalf of my client,   (Client ID: </w:t>
+      </w:r>
+      <w:r>
+        <w:rPr>
+          <w:rtl w:val="0"/>
+        </w:rPr>
+        <w:t xml:space="preserve"/>
+      </w:r>
+      <w:r>
+        <w:rPr>
+          <w:rtl w:val="0"/>
+        </w:rPr>
+        <w:t xml:space="preserve">), regarding his ongoing case with your office.</w:t>
+      </w:r>
+    </w:p>
+    <w:p xmlns:w14="http://schemas.microsoft.com/office/word/2010/wordml">
+      <w:pPr>
+        <w:spacing w:after="240" w:before="240" w:lineRule="auto"/>
+        <w:rPr/>
+      </w:pPr>
+      <w:r>
+        <w:rPr>
+          <w:rtl w:val="0"/>
+        </w:rPr>
+        <w:t xml:space="preserve">Lorem ipsum dolor sit amet, consectetur adipiscing elit. Nulla facilisi. Sed malesuada, augue id dictum tristique, urna sem porttitor sapien, vitae gravida eros lectus in neque. Donec eu lorem sed nulla sollicitudin maximus. Vestibulum ante ipsum primis in faucibus orci luctus et ultrices posuere cubilia curae.</w:t>
+      </w:r>
+    </w:p>
+    <w:p xmlns:w14="http://schemas.microsoft.com/office/word/2010/wordml">
+      <w:pPr>
+        <w:spacing w:after="240" w:before="240" w:lineRule="auto"/>
+        <w:rPr/>
+      </w:pPr>
+      <w:r>
+        <w:rPr>
+          <w:rtl w:val="0"/>
+        </w:rPr>
+        <w:t xml:space="preserve">Pellentesque habitant morbi tristique senectus et netus et malesuada fames ac turpis egestas. Curabitur aliquet, mi nec bibendum pretium, est purus cursus est, non tincidunt orci sapien at risus. Vivamus suscipit eros ut turpis malesuada, eget facilisis eros hendrerit.</w:t>
+      </w:r>
+    </w:p>
+    <w:p xmlns:w14="http://schemas.microsoft.com/office/word/2010/wordml">
+      <w:pPr>
+        <w:spacing w:after="240" w:before="240" w:lineRule="auto"/>
+        <w:rPr/>
+      </w:pPr>
+      <w:r>
+        <w:rPr>
+          <w:rtl w:val="0"/>
+        </w:rPr>
+        <w:t xml:space="preserve">Sincerely,</w:t>
+        <w:br w:type="textWrapping"/>
+        <w:t xml:space="preserve">Lorem Ipsum</w:t>
+        <w:br w:type="textWrapping"/>
+        <w:t xml:space="preserve">Title</w:t>
+        <w:br w:type="textWrapping"/>
+        <w:t xml:space="preserve">Non Profit</w:t>
+      </w:r>
+    </w:p>
+    <w:sectPr>
+      <w:pgSz w:h="15840" w:w="12240" w:orient="portrait"/>
+      <w:pgMar w:bottom="1440" w:top="1440" w:left="1440" w:right="1440" w:header="720" w:footer="720"/>
+      <w:pgNumType w:start="1"/>
+    </w:sectPr>
+    <w:p xmlns:w14="http://schemas.microsoft.com/office/word/2010/wordml">
+      <w:pPr>
+        <w:spacing w:after="240" w:before="240" w:lineRule="auto"/>
+        <w:rPr/>
+      </w:pPr>
+      <w:r>
+        <w:rPr>
+          <w:rtl w:val="0"/>
+        </w:rPr>
+        <w:t xml:space="preserve">Non Profit</w:t>
+      </w:r>
+      <w:r>
+        <w:rPr>
+          <w:b w:val="1"/>
+          <w:rtl w:val="0"/>
+        </w:rPr>
+        <w:br w:type="textWrapping"/>
+      </w:r>
+      <w:r>
+        <w:rPr>
+          <w:rtl w:val="0"/>
+        </w:rPr>
+        <w:t xml:space="preserve">123 main st</w:t>
+      </w:r>
+      <w:r>
+        <w:rPr>
+          <w:rtl w:val="0"/>
+        </w:rPr>
+        <w:br w:type="textWrapping"/>
+        <w:t xml:space="preserve">Cityville, NC, 12345</w:t>
+        <w:br w:type="textWrapping"/>
+        <w:t xml:space="preserve">Phone: (123) 456-7890</w:t>
+      </w:r>
+    </w:p>
+    <w:p xmlns:w14="http://schemas.microsoft.com/office/word/2010/wordml">
+      <w:pPr>
+        <w:spacing w:after="240" w:before="240" w:lineRule="auto"/>
+        <w:rPr/>
+      </w:pPr>
+      <w:r>
+        <w:rPr>
+          <w:b w:val="1"/>
+          <w:rtl w:val="0"/>
+        </w:rPr>
+        <w:t xml:space="preserve">Date:</w:t>
+      </w:r>
+      <w:r>
+        <w:rPr>
+          <w:rtl w:val="0"/>
+        </w:rPr>
+        <w:t xml:space="preserve"> 2025-09-05</w:t>
+      </w:r>
+    </w:p>
+    <w:p xmlns:w14="http://schemas.microsoft.com/office/word/2010/wordml">
+      <w:pPr>
+        <w:spacing w:after="240" w:before="240" w:lineRule="auto"/>
+        <w:rPr/>
+      </w:pPr>
+      <w:r>
+        <w:rPr>
+          <w:b w:val="1"/>
+          <w:rtl w:val="0"/>
+        </w:rPr>
+        <w:t xml:space="preserve">To:</w:t>
+        <w:br w:type="textWrapping"/>
+      </w:r>
+      <w:r>
+        <w:rPr>
+          <w:rtl w:val="0"/>
+        </w:rPr>
+        <w:t xml:space="preserve">Agency</w:t>
+      </w:r>
+      <w:r>
+        <w:rPr>
+          <w:rtl w:val="0"/>
+        </w:rPr>
+        <w:br w:type="textWrapping"/>
+        <w:t xml:space="preserve">DEPT</w:t>
+        <w:br w:type="textWrapping"/>
+        <w:t xml:space="preserve">456 second st</w:t>
+        <w:br w:type="textWrapping"/>
+        <w:t xml:space="preserve">Cityville, NC, 12345</w:t>
+      </w:r>
+    </w:p>
+    <w:p xmlns:w14="http://schemas.microsoft.com/office/word/2010/wordml">
+      <w:pPr>
+        <w:rPr/>
+      </w:pPr>
+      <w:r>
+        <w:pict>
+          <v:rect style="width:0.0pt;height:1.5pt" o:hr="t" o:hrstd="t" o:hralign="center" fillcolor="#A0A0A0" stroked="f"/>
+        </w:pict>
+      </w:r>
+      <w:r>
+        <w:rPr>
+          <w:rtl w:val="0"/>
+        </w:rPr>
+      </w:r>
+    </w:p>
+    <w:p xmlns:w14="http://schemas.microsoft.com/office/word/2010/wordml">
+      <w:pPr>
+        <w:spacing w:after="240" w:before="240" w:lineRule="auto"/>
+        <w:rPr/>
+      </w:pPr>
+      <w:r>
+        <w:rPr>
+          <w:b w:val="1"/>
+          <w:rtl w:val="0"/>
+        </w:rPr>
+        <w:t xml:space="preserve">Subject:</w:t>
+      </w:r>
+      <w:r>
+        <w:rPr>
+          <w:rtl w:val="0"/>
+        </w:rPr>
+        <w:t xml:space="preserve"> Request on Behalf of Client –  , ID: </w:t>
+      </w:r>
+    </w:p>
+    <w:p xmlns:w14="http://schemas.microsoft.com/office/word/2010/wordml">
+      <w:pPr>
+        <w:spacing w:after="240" w:before="240" w:lineRule="auto"/>
+        <w:rPr/>
+      </w:pPr>
+      <w:r>
+        <w:rPr>
+          <w:rtl w:val="0"/>
+        </w:rPr>
+        <w:t xml:space="preserve">To Whom It May Concern,</w:t>
+      </w:r>
+    </w:p>
+    <w:p xmlns:w14="http://schemas.microsoft.com/office/word/2010/wordml">
+      <w:pPr>
+        <w:spacing w:after="240" w:before="240" w:lineRule="auto"/>
+        <w:rPr/>
+      </w:pPr>
+      <w:r>
+        <w:rPr>
+          <w:rtl w:val="0"/>
+        </w:rPr>
+        <w:t xml:space="preserve">I am writing on behalf of my client,   (Client ID: </w:t>
+      </w:r>
+      <w:r>
+        <w:rPr>
+          <w:rtl w:val="0"/>
+        </w:rPr>
+        <w:t xml:space="preserve"/>
+      </w:r>
+      <w:r>
+        <w:rPr>
+          <w:rtl w:val="0"/>
+        </w:rPr>
+        <w:t xml:space="preserve">), regarding his ongoing case with your office.</w:t>
+      </w:r>
+    </w:p>
+    <w:p xmlns:w14="http://schemas.microsoft.com/office/word/2010/wordml">
+      <w:pPr>
+        <w:spacing w:after="240" w:before="240" w:lineRule="auto"/>
+        <w:rPr/>
+      </w:pPr>
+      <w:r>
+        <w:rPr>
+          <w:rtl w:val="0"/>
+        </w:rPr>
+        <w:t xml:space="preserve">Lorem ipsum dolor sit amet, consectetur adipiscing elit. Nulla facilisi. Sed malesuada, augue id dictum tristique, urna sem porttitor sapien, vitae gravida eros lectus in neque. Donec eu lorem sed nulla sollicitudin maximus. Vestibulum ante ipsum primis in faucibus orci luctus et ultrices posuere cubilia curae.</w:t>
+      </w:r>
+    </w:p>
+    <w:p xmlns:w14="http://schemas.microsoft.com/office/word/2010/wordml">
+      <w:pPr>
+        <w:spacing w:after="240" w:before="240" w:lineRule="auto"/>
+        <w:rPr/>
+      </w:pPr>
+      <w:r>
+        <w:rPr>
+          <w:rtl w:val="0"/>
+        </w:rPr>
+        <w:t xml:space="preserve">Pellentesque habitant morbi tristique senectus et netus et malesuada fames ac turpis egestas. Curabitur aliquet, mi nec bibendum pretium, est purus cursus est, non tincidunt orci sapien at risus. Vivamus suscipit eros ut turpis malesuada, eget facilisis eros hendrerit.</w:t>
+      </w:r>
+    </w:p>
+    <w:p xmlns:w14="http://schemas.microsoft.com/office/word/2010/wordml">
+      <w:pPr>
+        <w:spacing w:after="240" w:before="240" w:lineRule="auto"/>
+        <w:rPr/>
+      </w:pPr>
+      <w:r>
+        <w:rPr>
+          <w:rtl w:val="0"/>
+        </w:rPr>
+        <w:t xml:space="preserve">Sincerely,</w:t>
+        <w:br w:type="textWrapping"/>
+        <w:t xml:space="preserve">Lorem Ipsum</w:t>
+        <w:br w:type="textWrapping"/>
+        <w:t xml:space="preserve">Title</w:t>
+        <w:br w:type="textWrapping"/>
+        <w:t xml:space="preserve">Non Profit</w:t>
+      </w:r>
+    </w:p>
+    <w:sectPr>
+      <w:pgSz w:h="15840" w:w="12240" w:orient="portrait"/>
+      <w:pgMar w:bottom="1440" w:top="1440" w:left="1440" w:right="1440" w:header="720" w:footer="720"/>
+      <w:pgNumType w:start="1"/>
+    </w:sectPr>
+    <w:p xmlns:w14="http://schemas.microsoft.com/office/word/2010/wordml">
+      <w:pPr>
+        <w:spacing w:after="240" w:before="240" w:lineRule="auto"/>
+        <w:rPr/>
+      </w:pPr>
+      <w:r>
+        <w:rPr>
+          <w:rtl w:val="0"/>
+        </w:rPr>
+        <w:t xml:space="preserve">Non Profit</w:t>
+      </w:r>
+      <w:r>
+        <w:rPr>
+          <w:b w:val="1"/>
+          <w:rtl w:val="0"/>
+        </w:rPr>
+        <w:br w:type="textWrapping"/>
+      </w:r>
+      <w:r>
+        <w:rPr>
+          <w:rtl w:val="0"/>
+        </w:rPr>
+        <w:t xml:space="preserve">123 main st</w:t>
+      </w:r>
+      <w:r>
+        <w:rPr>
+          <w:rtl w:val="0"/>
+        </w:rPr>
+        <w:br w:type="textWrapping"/>
+        <w:t xml:space="preserve">Cityville, NC, 12345</w:t>
+        <w:br w:type="textWrapping"/>
+        <w:t xml:space="preserve">Phone: (123) 456-7890</w:t>
+      </w:r>
+    </w:p>
+    <w:p xmlns:w14="http://schemas.microsoft.com/office/word/2010/wordml">
+      <w:pPr>
+        <w:spacing w:after="240" w:before="240" w:lineRule="auto"/>
+        <w:rPr/>
+      </w:pPr>
+      <w:r>
+        <w:rPr>
+          <w:b w:val="1"/>
+          <w:rtl w:val="0"/>
+        </w:rPr>
+        <w:t xml:space="preserve">Date:</w:t>
+      </w:r>
+      <w:r>
+        <w:rPr>
+          <w:rtl w:val="0"/>
+        </w:rPr>
+        <w:t xml:space="preserve"> 2025-09-05</w:t>
+      </w:r>
+    </w:p>
+    <w:p xmlns:w14="http://schemas.microsoft.com/office/word/2010/wordml">
+      <w:pPr>
+        <w:spacing w:after="240" w:before="240" w:lineRule="auto"/>
+        <w:rPr/>
+      </w:pPr>
+      <w:r>
+        <w:rPr>
+          <w:b w:val="1"/>
+          <w:rtl w:val="0"/>
+        </w:rPr>
+        <w:t xml:space="preserve">To:</w:t>
+        <w:br w:type="textWrapping"/>
+      </w:r>
+      <w:r>
+        <w:rPr>
+          <w:rtl w:val="0"/>
+        </w:rPr>
+        <w:t xml:space="preserve">Agency</w:t>
+      </w:r>
+      <w:r>
+        <w:rPr>
+          <w:rtl w:val="0"/>
+        </w:rPr>
+        <w:br w:type="textWrapping"/>
+        <w:t xml:space="preserve">DEPT</w:t>
+        <w:br w:type="textWrapping"/>
+        <w:t xml:space="preserve">456 second st</w:t>
+        <w:br w:type="textWrapping"/>
+        <w:t xml:space="preserve">Cityville, NC, 12345</w:t>
+      </w:r>
+    </w:p>
+    <w:p xmlns:w14="http://schemas.microsoft.com/office/word/2010/wordml">
+      <w:pPr>
+        <w:rPr/>
+      </w:pPr>
+      <w:r>
+        <w:pict>
+          <v:rect style="width:0.0pt;height:1.5pt" o:hr="t" o:hrstd="t" o:hralign="center" fillcolor="#A0A0A0" stroked="f"/>
+        </w:pict>
+      </w:r>
+      <w:r>
+        <w:rPr>
+          <w:rtl w:val="0"/>
+        </w:rPr>
+      </w:r>
+    </w:p>
+    <w:p xmlns:w14="http://schemas.microsoft.com/office/word/2010/wordml">
+      <w:pPr>
+        <w:spacing w:after="240" w:before="240" w:lineRule="auto"/>
+        <w:rPr/>
+      </w:pPr>
+      <w:r>
+        <w:rPr>
+          <w:b w:val="1"/>
+          <w:rtl w:val="0"/>
+        </w:rPr>
+        <w:t xml:space="preserve">Subject:</w:t>
+      </w:r>
+      <w:r>
+        <w:rPr>
+          <w:rtl w:val="0"/>
+        </w:rPr>
+        <w:t xml:space="preserve"> Request on Behalf of Client –  , ID: </w:t>
+      </w:r>
+    </w:p>
+    <w:p xmlns:w14="http://schemas.microsoft.com/office/word/2010/wordml">
+      <w:pPr>
+        <w:spacing w:after="240" w:before="240" w:lineRule="auto"/>
+        <w:rPr/>
+      </w:pPr>
+      <w:r>
+        <w:rPr>
+          <w:rtl w:val="0"/>
+        </w:rPr>
+        <w:t xml:space="preserve">To Whom It May Concern,</w:t>
+      </w:r>
+    </w:p>
+    <w:p xmlns:w14="http://schemas.microsoft.com/office/word/2010/wordml">
+      <w:pPr>
+        <w:spacing w:after="240" w:before="240" w:lineRule="auto"/>
+        <w:rPr/>
+      </w:pPr>
+      <w:r>
+        <w:rPr>
+          <w:rtl w:val="0"/>
+        </w:rPr>
+        <w:t xml:space="preserve">I am writing on behalf of my client,   (Client ID: </w:t>
+      </w:r>
+      <w:r>
+        <w:rPr>
+          <w:rtl w:val="0"/>
+        </w:rPr>
+        <w:t xml:space="preserve"/>
+      </w:r>
+      <w:r>
+        <w:rPr>
+          <w:rtl w:val="0"/>
+        </w:rPr>
+        <w:t xml:space="preserve">), regarding his ongoing case with your office.</w:t>
+      </w:r>
+    </w:p>
+    <w:p xmlns:w14="http://schemas.microsoft.com/office/word/2010/wordml">
+      <w:pPr>
+        <w:spacing w:after="240" w:before="240" w:lineRule="auto"/>
+        <w:rPr/>
+      </w:pPr>
+      <w:r>
+        <w:rPr>
+          <w:rtl w:val="0"/>
+        </w:rPr>
+        <w:t xml:space="preserve">Lorem ipsum dolor sit amet, consectetur adipiscing elit. Nulla facilisi. Sed malesuada, augue id dictum tristique, urna sem porttitor sapien, vitae gravida eros lectus in neque. Donec eu lorem sed nulla sollicitudin maximus. Vestibulum ante ipsum primis in faucibus orci luctus et ultrices posuere cubilia curae.</w:t>
+      </w:r>
+    </w:p>
+    <w:p xmlns:w14="http://schemas.microsoft.com/office/word/2010/wordml">
+      <w:pPr>
+        <w:spacing w:after="240" w:before="240" w:lineRule="auto"/>
+        <w:rPr/>
+      </w:pPr>
+      <w:r>
+        <w:rPr>
+          <w:rtl w:val="0"/>
+        </w:rPr>
+        <w:t xml:space="preserve">Pellentesque habitant morbi tristique senectus et netus et malesuada fames ac turpis egestas. Curabitur aliquet, mi nec bibendum pretium, est purus cursus est, non tincidunt orci sapien at risus. Vivamus suscipit eros ut turpis malesuada, eget facilisis eros hendrerit.</w:t>
+      </w:r>
+    </w:p>
+    <w:p xmlns:w14="http://schemas.microsoft.com/office/word/2010/wordml">
+      <w:pPr>
+        <w:spacing w:after="240" w:before="240" w:lineRule="auto"/>
+        <w:rPr/>
+      </w:pPr>
+      <w:r>
+        <w:rPr>
+          <w:rtl w:val="0"/>
+        </w:rPr>
+        <w:t xml:space="preserve">Sincerely,</w:t>
+        <w:br w:type="textWrapping"/>
+        <w:t xml:space="preserve">Lorem Ipsum</w:t>
+        <w:br w:type="textWrapping"/>
+        <w:t xml:space="preserve">Title</w:t>
+        <w:br w:type="textWrapping"/>
+        <w:t xml:space="preserve">Non Profit</w:t>
+      </w:r>
+    </w:p>
+    <w:sectPr>
+      <w:pgSz w:h="15840" w:w="12240" w:orient="portrait"/>
+      <w:pgMar w:bottom="1440" w:top="1440" w:left="1440" w:right="1440" w:header="720" w:footer="720"/>
+      <w:pgNumType w:start="1"/>
+    </w:sectPr>
+    <w:p xmlns:w14="http://schemas.microsoft.com/office/word/2010/wordml">
+      <w:pPr>
+        <w:spacing w:after="240" w:before="240" w:lineRule="auto"/>
+        <w:rPr/>
+      </w:pPr>
+      <w:r>
+        <w:rPr>
+          <w:rtl w:val="0"/>
+        </w:rPr>
+        <w:t xml:space="preserve">Non Profit</w:t>
+      </w:r>
+      <w:r>
+        <w:rPr>
+          <w:b w:val="1"/>
+          <w:rtl w:val="0"/>
+        </w:rPr>
+        <w:br w:type="textWrapping"/>
+      </w:r>
+      <w:r>
+        <w:rPr>
+          <w:rtl w:val="0"/>
+        </w:rPr>
+        <w:t xml:space="preserve">123 main st</w:t>
+      </w:r>
+      <w:r>
+        <w:rPr>
+          <w:rtl w:val="0"/>
+        </w:rPr>
+        <w:br w:type="textWrapping"/>
+        <w:t xml:space="preserve">Cityville, NC, 12345</w:t>
+        <w:br w:type="textWrapping"/>
+        <w:t xml:space="preserve">Phone: (123) 456-7890</w:t>
+      </w:r>
+    </w:p>
+    <w:p xmlns:w14="http://schemas.microsoft.com/office/word/2010/wordml">
+      <w:pPr>
+        <w:spacing w:after="240" w:before="240" w:lineRule="auto"/>
+        <w:rPr/>
+      </w:pPr>
+      <w:r>
+        <w:rPr>
+          <w:b w:val="1"/>
+          <w:rtl w:val="0"/>
+        </w:rPr>
+        <w:t xml:space="preserve">Date:</w:t>
+      </w:r>
+      <w:r>
+        <w:rPr>
+          <w:rtl w:val="0"/>
+        </w:rPr>
+        <w:t xml:space="preserve"> 2025-09-05</w:t>
+      </w:r>
+    </w:p>
+    <w:p xmlns:w14="http://schemas.microsoft.com/office/word/2010/wordml">
+      <w:pPr>
+        <w:spacing w:after="240" w:before="240" w:lineRule="auto"/>
+        <w:rPr/>
+      </w:pPr>
+      <w:r>
+        <w:rPr>
+          <w:b w:val="1"/>
+          <w:rtl w:val="0"/>
+        </w:rPr>
+        <w:t xml:space="preserve">To:</w:t>
+        <w:br w:type="textWrapping"/>
+      </w:r>
+      <w:r>
+        <w:rPr>
+          <w:rtl w:val="0"/>
+        </w:rPr>
+        <w:t xml:space="preserve">Agency</w:t>
+      </w:r>
+      <w:r>
+        <w:rPr>
+          <w:rtl w:val="0"/>
+        </w:rPr>
+        <w:br w:type="textWrapping"/>
+        <w:t xml:space="preserve">DEPT</w:t>
+        <w:br w:type="textWrapping"/>
+        <w:t xml:space="preserve">456 second st</w:t>
+        <w:br w:type="textWrapping"/>
+        <w:t xml:space="preserve">Cityville, NC, 12345</w:t>
+      </w:r>
+    </w:p>
+    <w:p xmlns:w14="http://schemas.microsoft.com/office/word/2010/wordml">
+      <w:pPr>
+        <w:rPr/>
+      </w:pPr>
+      <w:r>
+        <w:pict>
+          <v:rect style="width:0.0pt;height:1.5pt" o:hr="t" o:hrstd="t" o:hralign="center" fillcolor="#A0A0A0" stroked="f"/>
+        </w:pict>
+      </w:r>
+      <w:r>
+        <w:rPr>
+          <w:rtl w:val="0"/>
+        </w:rPr>
+      </w:r>
+    </w:p>
+    <w:p xmlns:w14="http://schemas.microsoft.com/office/word/2010/wordml">
+      <w:pPr>
+        <w:spacing w:after="240" w:before="240" w:lineRule="auto"/>
+        <w:rPr/>
+      </w:pPr>
+      <w:r>
+        <w:rPr>
+          <w:b w:val="1"/>
+          <w:rtl w:val="0"/>
+        </w:rPr>
+        <w:t xml:space="preserve">Subject:</w:t>
+      </w:r>
+      <w:r>
+        <w:rPr>
+          <w:rtl w:val="0"/>
+        </w:rPr>
+        <w:t xml:space="preserve"> Request on Behalf of Client –  , ID: </w:t>
+      </w:r>
+    </w:p>
+    <w:p xmlns:w14="http://schemas.microsoft.com/office/word/2010/wordml">
+      <w:pPr>
+        <w:spacing w:after="240" w:before="240" w:lineRule="auto"/>
+        <w:rPr/>
+      </w:pPr>
+      <w:r>
+        <w:rPr>
+          <w:rtl w:val="0"/>
+        </w:rPr>
+        <w:t xml:space="preserve">To Whom It May Concern,</w:t>
+      </w:r>
+    </w:p>
+    <w:p xmlns:w14="http://schemas.microsoft.com/office/word/2010/wordml">
+      <w:pPr>
+        <w:spacing w:after="240" w:before="240" w:lineRule="auto"/>
+        <w:rPr/>
+      </w:pPr>
+      <w:r>
+        <w:rPr>
+          <w:rtl w:val="0"/>
+        </w:rPr>
+        <w:t xml:space="preserve">I am writing on behalf of my client,   (Client ID: </w:t>
+      </w:r>
+      <w:r>
+        <w:rPr>
+          <w:rtl w:val="0"/>
+        </w:rPr>
+        <w:t xml:space="preserve"/>
+      </w:r>
+      <w:r>
+        <w:rPr>
+          <w:rtl w:val="0"/>
+        </w:rPr>
+        <w:t xml:space="preserve">), regarding his ongoing case with your office.</w:t>
+      </w:r>
+    </w:p>
+    <w:p xmlns:w14="http://schemas.microsoft.com/office/word/2010/wordml">
+      <w:pPr>
+        <w:spacing w:after="240" w:before="240" w:lineRule="auto"/>
+        <w:rPr/>
+      </w:pPr>
+      <w:r>
+        <w:rPr>
+          <w:rtl w:val="0"/>
+        </w:rPr>
+        <w:t xml:space="preserve">Lorem ipsum dolor sit amet, consectetur adipiscing elit. Nulla facilisi. Sed malesuada, augue id dictum tristique, urna sem porttitor sapien, vitae gravida eros lectus in neque. Donec eu lorem sed nulla sollicitudin maximus. Vestibulum ante ipsum primis in faucibus orci luctus et ultrices posuere cubilia curae.</w:t>
+      </w:r>
+    </w:p>
+    <w:p xmlns:w14="http://schemas.microsoft.com/office/word/2010/wordml">
+      <w:pPr>
+        <w:spacing w:after="240" w:before="240" w:lineRule="auto"/>
+        <w:rPr/>
+      </w:pPr>
+      <w:r>
+        <w:rPr>
+          <w:rtl w:val="0"/>
+        </w:rPr>
+        <w:t xml:space="preserve">Pellentesque habitant morbi tristique senectus et netus et malesuada fames ac turpis egestas. Curabitur aliquet, mi nec bibendum pretium, est purus cursus est, non tincidunt orci sapien at risus. Vivamus suscipit eros ut turpis malesuada, eget facilisis eros hendrerit.</w:t>
+      </w:r>
+    </w:p>
+    <w:p xmlns:w14="http://schemas.microsoft.com/office/word/2010/wordml">
+      <w:pPr>
+        <w:spacing w:after="240" w:before="240" w:lineRule="auto"/>
+        <w:rPr/>
+      </w:pPr>
+      <w:r>
+        <w:rPr>
+          <w:rtl w:val="0"/>
+        </w:rPr>
+        <w:t xml:space="preserve">Sincerely,</w:t>
+        <w:br w:type="textWrapping"/>
+        <w:t xml:space="preserve">Lorem Ipsum</w:t>
+        <w:br w:type="textWrapping"/>
+        <w:t xml:space="preserve">Title</w:t>
+        <w:br w:type="textWrapping"/>
+        <w:t xml:space="preserve">Non Profit</w:t>
+      </w:r>
+    </w:p>
+    <w:sectPr>
+      <w:pgSz w:h="15840" w:w="12240" w:orient="portrait"/>
+      <w:pgMar w:bottom="1440" w:top="1440" w:left="1440" w:right="1440" w:header="720" w:footer="720"/>
+      <w:pgNumType w:start="1"/>
+    </w:sectPr>
+    <w:p xmlns:w14="http://schemas.microsoft.com/office/word/2010/wordml">
+      <w:pPr>
+        <w:spacing w:after="240" w:before="240" w:lineRule="auto"/>
+        <w:rPr/>
+      </w:pPr>
+      <w:r>
+        <w:rPr>
+          <w:rtl w:val="0"/>
+        </w:rPr>
+        <w:t xml:space="preserve">Non Profit</w:t>
+      </w:r>
+      <w:r>
+        <w:rPr>
+          <w:b w:val="1"/>
+          <w:rtl w:val="0"/>
+        </w:rPr>
+        <w:br w:type="textWrapping"/>
+      </w:r>
+      <w:r>
+        <w:rPr>
+          <w:rtl w:val="0"/>
+        </w:rPr>
+        <w:t xml:space="preserve">123 main st</w:t>
+      </w:r>
+      <w:r>
+        <w:rPr>
+          <w:rtl w:val="0"/>
+        </w:rPr>
+        <w:br w:type="textWrapping"/>
+        <w:t xml:space="preserve">Cityville, NC, 12345</w:t>
+        <w:br w:type="textWrapping"/>
+        <w:t xml:space="preserve">Phone: (123) 456-7890</w:t>
+      </w:r>
+    </w:p>
+    <w:p xmlns:w14="http://schemas.microsoft.com/office/word/2010/wordml">
+      <w:pPr>
+        <w:spacing w:after="240" w:before="240" w:lineRule="auto"/>
+        <w:rPr/>
+      </w:pPr>
+      <w:r>
+        <w:rPr>
+          <w:b w:val="1"/>
+          <w:rtl w:val="0"/>
+        </w:rPr>
+        <w:t xml:space="preserve">Date:</w:t>
+      </w:r>
+      <w:r>
+        <w:rPr>
+          <w:rtl w:val="0"/>
+        </w:rPr>
+        <w:t xml:space="preserve"> 2025-09-05</w:t>
+      </w:r>
+    </w:p>
+    <w:p xmlns:w14="http://schemas.microsoft.com/office/word/2010/wordml">
+      <w:pPr>
+        <w:spacing w:after="240" w:before="240" w:lineRule="auto"/>
+        <w:rPr/>
+      </w:pPr>
+      <w:r>
+        <w:rPr>
+          <w:b w:val="1"/>
+          <w:rtl w:val="0"/>
+        </w:rPr>
+        <w:t xml:space="preserve">To:</w:t>
+        <w:br w:type="textWrapping"/>
+      </w:r>
+      <w:r>
+        <w:rPr>
+          <w:rtl w:val="0"/>
+        </w:rPr>
+        <w:t xml:space="preserve">Agency</w:t>
+      </w:r>
+      <w:r>
+        <w:rPr>
+          <w:rtl w:val="0"/>
+        </w:rPr>
+        <w:br w:type="textWrapping"/>
+        <w:t xml:space="preserve">DEPT</w:t>
+        <w:br w:type="textWrapping"/>
+        <w:t xml:space="preserve">456 second st</w:t>
+        <w:br w:type="textWrapping"/>
+        <w:t xml:space="preserve">Cityville, NC, 12345</w:t>
+      </w:r>
+    </w:p>
+    <w:p xmlns:w14="http://schemas.microsoft.com/office/word/2010/wordml">
+      <w:pPr>
+        <w:rPr/>
+      </w:pPr>
+      <w:r>
+        <w:pict>
+          <v:rect style="width:0.0pt;height:1.5pt" o:hr="t" o:hrstd="t" o:hralign="center" fillcolor="#A0A0A0" stroked="f"/>
+        </w:pict>
+      </w:r>
+      <w:r>
+        <w:rPr>
+          <w:rtl w:val="0"/>
+        </w:rPr>
+      </w:r>
+    </w:p>
+    <w:p xmlns:w14="http://schemas.microsoft.com/office/word/2010/wordml">
+      <w:pPr>
+        <w:spacing w:after="240" w:before="240" w:lineRule="auto"/>
+        <w:rPr/>
+      </w:pPr>
+      <w:r>
+        <w:rPr>
+          <w:b w:val="1"/>
+          <w:rtl w:val="0"/>
+        </w:rPr>
+        <w:t xml:space="preserve">Subject:</w:t>
+      </w:r>
+      <w:r>
+        <w:rPr>
+          <w:rtl w:val="0"/>
+        </w:rPr>
+        <w:t xml:space="preserve"> Request on Behalf of Client –  , ID: </w:t>
+      </w:r>
+    </w:p>
+    <w:p xmlns:w14="http://schemas.microsoft.com/office/word/2010/wordml">
+      <w:pPr>
+        <w:spacing w:after="240" w:before="240" w:lineRule="auto"/>
+        <w:rPr/>
+      </w:pPr>
+      <w:r>
+        <w:rPr>
+          <w:rtl w:val="0"/>
+        </w:rPr>
+        <w:t xml:space="preserve">To Whom It May Concern,</w:t>
+      </w:r>
+    </w:p>
+    <w:p xmlns:w14="http://schemas.microsoft.com/office/word/2010/wordml">
+      <w:pPr>
+        <w:spacing w:after="240" w:before="240" w:lineRule="auto"/>
+        <w:rPr/>
+      </w:pPr>
+      <w:r>
+        <w:rPr>
+          <w:rtl w:val="0"/>
+        </w:rPr>
+        <w:t xml:space="preserve">I am writing on behalf of my client,   (Client ID: </w:t>
+      </w:r>
+      <w:r>
+        <w:rPr>
+          <w:rtl w:val="0"/>
+        </w:rPr>
+        <w:t xml:space="preserve"/>
+      </w:r>
+      <w:r>
+        <w:rPr>
+          <w:rtl w:val="0"/>
+        </w:rPr>
+        <w:t xml:space="preserve">), regarding his ongoing case with your office.</w:t>
+      </w:r>
+    </w:p>
+    <w:p xmlns:w14="http://schemas.microsoft.com/office/word/2010/wordml">
+      <w:pPr>
+        <w:spacing w:after="240" w:before="240" w:lineRule="auto"/>
+        <w:rPr/>
+      </w:pPr>
+      <w:r>
+        <w:rPr>
+          <w:rtl w:val="0"/>
+        </w:rPr>
+        <w:t xml:space="preserve">Lorem ipsum dolor sit amet, consectetur adipiscing elit. Nulla facilisi. Sed malesuada, augue id dictum tristique, urna sem porttitor sapien, vitae gravida eros lectus in neque. Donec eu lorem sed nulla sollicitudin maximus. Vestibulum ante ipsum primis in faucibus orci luctus et ultrices posuere cubilia curae.</w:t>
+      </w:r>
+    </w:p>
+    <w:p xmlns:w14="http://schemas.microsoft.com/office/word/2010/wordml">
+      <w:pPr>
+        <w:spacing w:after="240" w:before="240" w:lineRule="auto"/>
+        <w:rPr/>
+      </w:pPr>
+      <w:r>
+        <w:rPr>
+          <w:rtl w:val="0"/>
+        </w:rPr>
+        <w:t xml:space="preserve">Pellentesque habitant morbi tristique senectus et netus et malesuada fames ac turpis egestas. Curabitur aliquet, mi nec bibendum pretium, est purus cursus est, non tincidunt orci sapien at risus. Vivamus suscipit eros ut turpis malesuada, eget facilisis eros hendrerit.</w:t>
+      </w:r>
+    </w:p>
+    <w:p xmlns:w14="http://schemas.microsoft.com/office/word/2010/wordml">
+      <w:pPr>
+        <w:spacing w:after="240" w:before="240" w:lineRule="auto"/>
+        <w:rPr/>
+      </w:pPr>
+      <w:r>
+        <w:rPr>
+          <w:rtl w:val="0"/>
+        </w:rPr>
+        <w:t xml:space="preserve">Sincerely,</w:t>
+        <w:br w:type="textWrapping"/>
+        <w:t xml:space="preserve">Lorem Ipsum</w:t>
+        <w:br w:type="textWrapping"/>
+        <w:t xml:space="preserve">Title</w:t>
+        <w:br w:type="textWrapping"/>
+        <w:t xml:space="preserve">Non Profit</w:t>
+      </w:r>
+    </w:p>
+    <w:sectPr>
+      <w:pgSz w:h="15840" w:w="12240" w:orient="portrait"/>
+      <w:pgMar w:bottom="1440" w:top="1440" w:left="1440" w:right="1440" w:header="720" w:footer="720"/>
+      <w:pgNumType w:start="1"/>
+    </w:sectPr>
+    <w:p xmlns:w14="http://schemas.microsoft.com/office/word/2010/wordml">
+      <w:pPr>
+        <w:spacing w:after="240" w:before="240" w:lineRule="auto"/>
+        <w:rPr/>
+      </w:pPr>
+      <w:r>
+        <w:rPr>
+          <w:rtl w:val="0"/>
+        </w:rPr>
+        <w:t xml:space="preserve">Non Profit</w:t>
+      </w:r>
+      <w:r>
+        <w:rPr>
+          <w:b w:val="1"/>
+          <w:rtl w:val="0"/>
+        </w:rPr>
+        <w:br w:type="textWrapping"/>
+      </w:r>
+      <w:r>
+        <w:rPr>
+          <w:rtl w:val="0"/>
+        </w:rPr>
+        <w:t xml:space="preserve">123 main st</w:t>
+      </w:r>
+      <w:r>
+        <w:rPr>
+          <w:rtl w:val="0"/>
+        </w:rPr>
+        <w:br w:type="textWrapping"/>
+        <w:t xml:space="preserve">Cityville, NC, 12345</w:t>
+        <w:br w:type="textWrapping"/>
+        <w:t xml:space="preserve">Phone: (123) 456-7890</w:t>
+      </w:r>
+    </w:p>
+    <w:p xmlns:w14="http://schemas.microsoft.com/office/word/2010/wordml">
+      <w:pPr>
+        <w:spacing w:after="240" w:before="240" w:lineRule="auto"/>
+        <w:rPr/>
+      </w:pPr>
+      <w:r>
+        <w:rPr>
+          <w:b w:val="1"/>
+          <w:rtl w:val="0"/>
+        </w:rPr>
+        <w:t xml:space="preserve">Date:</w:t>
+      </w:r>
+      <w:r>
+        <w:rPr>
+          <w:rtl w:val="0"/>
+        </w:rPr>
+        <w:t xml:space="preserve"> 2025-09-05</w:t>
+      </w:r>
+    </w:p>
+    <w:p xmlns:w14="http://schemas.microsoft.com/office/word/2010/wordml">
+      <w:pPr>
+        <w:spacing w:after="240" w:before="240" w:lineRule="auto"/>
+        <w:rPr/>
+      </w:pPr>
+      <w:r>
+        <w:rPr>
+          <w:b w:val="1"/>
+          <w:rtl w:val="0"/>
+        </w:rPr>
+        <w:t xml:space="preserve">To:</w:t>
+        <w:br w:type="textWrapping"/>
+      </w:r>
+      <w:r>
+        <w:rPr>
+          <w:rtl w:val="0"/>
+        </w:rPr>
+        <w:t xml:space="preserve">Agency</w:t>
+      </w:r>
+      <w:r>
+        <w:rPr>
+          <w:rtl w:val="0"/>
+        </w:rPr>
+        <w:br w:type="textWrapping"/>
+        <w:t xml:space="preserve">DEPT</w:t>
+        <w:br w:type="textWrapping"/>
+        <w:t xml:space="preserve">456 second st</w:t>
+        <w:br w:type="textWrapping"/>
+        <w:t xml:space="preserve">Cityville, NC, 12345</w:t>
+      </w:r>
+    </w:p>
+    <w:p xmlns:w14="http://schemas.microsoft.com/office/word/2010/wordml">
+      <w:pPr>
+        <w:rPr/>
+      </w:pPr>
+      <w:r>
+        <w:pict>
+          <v:rect style="width:0.0pt;height:1.5pt" o:hr="t" o:hrstd="t" o:hralign="center" fillcolor="#A0A0A0" stroked="f"/>
+        </w:pict>
+      </w:r>
+      <w:r>
+        <w:rPr>
+          <w:rtl w:val="0"/>
+        </w:rPr>
+      </w:r>
+    </w:p>
+    <w:p xmlns:w14="http://schemas.microsoft.com/office/word/2010/wordml">
+      <w:pPr>
+        <w:spacing w:after="240" w:before="240" w:lineRule="auto"/>
+        <w:rPr/>
+      </w:pPr>
+      <w:r>
+        <w:rPr>
+          <w:b w:val="1"/>
+          <w:rtl w:val="0"/>
+        </w:rPr>
+        <w:t xml:space="preserve">Subject:</w:t>
+      </w:r>
+      <w:r>
+        <w:rPr>
+          <w:rtl w:val="0"/>
+        </w:rPr>
+        <w:t xml:space="preserve"> Request on Behalf of Client –  , ID: </w:t>
+      </w:r>
+    </w:p>
+    <w:p xmlns:w14="http://schemas.microsoft.com/office/word/2010/wordml">
+      <w:pPr>
+        <w:spacing w:after="240" w:before="240" w:lineRule="auto"/>
+        <w:rPr/>
+      </w:pPr>
+      <w:r>
+        <w:rPr>
+          <w:rtl w:val="0"/>
+        </w:rPr>
+        <w:t xml:space="preserve">To Whom It May Concern,</w:t>
+      </w:r>
+    </w:p>
+    <w:p xmlns:w14="http://schemas.microsoft.com/office/word/2010/wordml">
+      <w:pPr>
+        <w:spacing w:after="240" w:before="240" w:lineRule="auto"/>
+        <w:rPr/>
+      </w:pPr>
+      <w:r>
+        <w:rPr>
+          <w:rtl w:val="0"/>
+        </w:rPr>
+        <w:t xml:space="preserve">I am writing on behalf of my client,   (Client ID: </w:t>
+      </w:r>
+      <w:r>
+        <w:rPr>
+          <w:rtl w:val="0"/>
+        </w:rPr>
+        <w:t xml:space="preserve"/>
+      </w:r>
+      <w:r>
+        <w:rPr>
+          <w:rtl w:val="0"/>
+        </w:rPr>
+        <w:t xml:space="preserve">), regarding his ongoing case with your office.</w:t>
+      </w:r>
+    </w:p>
+    <w:p xmlns:w14="http://schemas.microsoft.com/office/word/2010/wordml">
+      <w:pPr>
+        <w:spacing w:after="240" w:before="240" w:lineRule="auto"/>
+        <w:rPr/>
+      </w:pPr>
+      <w:r>
+        <w:rPr>
+          <w:rtl w:val="0"/>
+        </w:rPr>
+        <w:t xml:space="preserve">Lorem ipsum dolor sit amet, consectetur adipiscing elit. Nulla facilisi. Sed malesuada, augue id dictum tristique, urna sem porttitor sapien, vitae gravida eros lectus in neque. Donec eu lorem sed nulla sollicitudin maximus. Vestibulum ante ipsum primis in faucibus orci luctus et ultrices posuere cubilia curae.</w:t>
+      </w:r>
+    </w:p>
+    <w:p xmlns:w14="http://schemas.microsoft.com/office/word/2010/wordml">
+      <w:pPr>
+        <w:spacing w:after="240" w:before="240" w:lineRule="auto"/>
+        <w:rPr/>
+      </w:pPr>
+      <w:r>
+        <w:rPr>
+          <w:rtl w:val="0"/>
+        </w:rPr>
+        <w:t xml:space="preserve">Pellentesque habitant morbi tristique senectus et netus et malesuada fames ac turpis egestas. Curabitur aliquet, mi nec bibendum pretium, est purus cursus est, non tincidunt orci sapien at risus. Vivamus suscipit eros ut turpis malesuada, eget facilisis eros hendrerit.</w:t>
+      </w:r>
+    </w:p>
+    <w:p xmlns:w14="http://schemas.microsoft.com/office/word/2010/wordml">
+      <w:pPr>
+        <w:spacing w:after="240" w:before="240" w:lineRule="auto"/>
+        <w:rPr/>
+      </w:pPr>
+      <w:r>
+        <w:rPr>
+          <w:rtl w:val="0"/>
+        </w:rPr>
+        <w:t xml:space="preserve">Sincerely,</w:t>
+        <w:br w:type="textWrapping"/>
+        <w:t xml:space="preserve">Lorem Ipsum</w:t>
+        <w:br w:type="textWrapping"/>
+        <w:t xml:space="preserve">Title</w:t>
+        <w:br w:type="textWrapping"/>
+        <w:t xml:space="preserve">Non Profit</w:t>
+      </w:r>
+    </w:p>
+    <w:sectPr>
+      <w:pgSz w:h="15840" w:w="12240" w:orient="portrait"/>
+      <w:pgMar w:bottom="1440" w:top="1440" w:left="1440" w:right="1440" w:header="720" w:footer="720"/>
+      <w:pgNumType w:start="1"/>
+    </w:sectPr>
+    <w:p xmlns:w14="http://schemas.microsoft.com/office/word/2010/wordml">
+      <w:pPr>
+        <w:spacing w:after="240" w:before="240" w:lineRule="auto"/>
+        <w:rPr/>
+      </w:pPr>
+      <w:r>
+        <w:rPr>
+          <w:rtl w:val="0"/>
+        </w:rPr>
+        <w:t xml:space="preserve">Non Profit</w:t>
+      </w:r>
+      <w:r>
+        <w:rPr>
+          <w:b w:val="1"/>
+          <w:rtl w:val="0"/>
+        </w:rPr>
+        <w:br w:type="textWrapping"/>
+      </w:r>
+      <w:r>
+        <w:rPr>
+          <w:rtl w:val="0"/>
+        </w:rPr>
+        <w:t xml:space="preserve">123 main st</w:t>
+      </w:r>
+      <w:r>
+        <w:rPr>
+          <w:rtl w:val="0"/>
+        </w:rPr>
+        <w:br w:type="textWrapping"/>
+        <w:t xml:space="preserve">Cityville, NC, 12345</w:t>
+        <w:br w:type="textWrapping"/>
+        <w:t xml:space="preserve">Phone: (123) 456-7890</w:t>
+      </w:r>
+    </w:p>
+    <w:p xmlns:w14="http://schemas.microsoft.com/office/word/2010/wordml">
+      <w:pPr>
+        <w:spacing w:after="240" w:before="240" w:lineRule="auto"/>
+        <w:rPr/>
+      </w:pPr>
+      <w:r>
+        <w:rPr>
+          <w:b w:val="1"/>
+          <w:rtl w:val="0"/>
+        </w:rPr>
+        <w:t xml:space="preserve">Date:</w:t>
+      </w:r>
+      <w:r>
+        <w:rPr>
+          <w:rtl w:val="0"/>
+        </w:rPr>
+        <w:t xml:space="preserve"> 2025-09-05</w:t>
+      </w:r>
+    </w:p>
+    <w:p xmlns:w14="http://schemas.microsoft.com/office/word/2010/wordml">
+      <w:pPr>
+        <w:spacing w:after="240" w:before="240" w:lineRule="auto"/>
+        <w:rPr/>
+      </w:pPr>
+      <w:r>
+        <w:rPr>
+          <w:b w:val="1"/>
+          <w:rtl w:val="0"/>
+        </w:rPr>
+        <w:t xml:space="preserve">To:</w:t>
+        <w:br w:type="textWrapping"/>
+      </w:r>
+      <w:r>
+        <w:rPr>
+          <w:rtl w:val="0"/>
+        </w:rPr>
+        <w:t xml:space="preserve">Agency</w:t>
+      </w:r>
+      <w:r>
+        <w:rPr>
+          <w:rtl w:val="0"/>
+        </w:rPr>
+        <w:br w:type="textWrapping"/>
+        <w:t xml:space="preserve">DEPT</w:t>
+        <w:br w:type="textWrapping"/>
+        <w:t xml:space="preserve">456 second st</w:t>
+        <w:br w:type="textWrapping"/>
+        <w:t xml:space="preserve">Cityville, NC, 12345</w:t>
+      </w:r>
+    </w:p>
+    <w:p xmlns:w14="http://schemas.microsoft.com/office/word/2010/wordml">
+      <w:pPr>
+        <w:rPr/>
+      </w:pPr>
+      <w:r>
+        <w:pict>
+          <v:rect style="width:0.0pt;height:1.5pt" o:hr="t" o:hrstd="t" o:hralign="center" fillcolor="#A0A0A0" stroked="f"/>
+        </w:pict>
+      </w:r>
+      <w:r>
+        <w:rPr>
+          <w:rtl w:val="0"/>
+        </w:rPr>
+      </w:r>
+    </w:p>
+    <w:p xmlns:w14="http://schemas.microsoft.com/office/word/2010/wordml">
+      <w:pPr>
+        <w:spacing w:after="240" w:before="240" w:lineRule="auto"/>
+        <w:rPr/>
+      </w:pPr>
+      <w:r>
+        <w:rPr>
+          <w:b w:val="1"/>
+          <w:rtl w:val="0"/>
+        </w:rPr>
+        <w:t xml:space="preserve">Subject:</w:t>
+      </w:r>
+      <w:r>
+        <w:rPr>
+          <w:rtl w:val="0"/>
+        </w:rPr>
+        <w:t xml:space="preserve"> Request on Behalf of Client –  , ID: </w:t>
+      </w:r>
+    </w:p>
+    <w:p xmlns:w14="http://schemas.microsoft.com/office/word/2010/wordml">
+      <w:pPr>
+        <w:spacing w:after="240" w:before="240" w:lineRule="auto"/>
+        <w:rPr/>
+      </w:pPr>
+      <w:r>
+        <w:rPr>
+          <w:rtl w:val="0"/>
+        </w:rPr>
+        <w:t xml:space="preserve">To Whom It May Concern,</w:t>
+      </w:r>
+    </w:p>
+    <w:p xmlns:w14="http://schemas.microsoft.com/office/word/2010/wordml">
+      <w:pPr>
+        <w:spacing w:after="240" w:before="240" w:lineRule="auto"/>
+        <w:rPr/>
+      </w:pPr>
+      <w:r>
+        <w:rPr>
+          <w:rtl w:val="0"/>
+        </w:rPr>
+        <w:t xml:space="preserve">I am writing on behalf of my client,   (Client ID: </w:t>
+      </w:r>
+      <w:r>
+        <w:rPr>
+          <w:rtl w:val="0"/>
+        </w:rPr>
+        <w:t xml:space="preserve"/>
+      </w:r>
+      <w:r>
+        <w:rPr>
+          <w:rtl w:val="0"/>
+        </w:rPr>
+        <w:t xml:space="preserve">), regarding his ongoing case with your office.</w:t>
+      </w:r>
+    </w:p>
+    <w:p xmlns:w14="http://schemas.microsoft.com/office/word/2010/wordml">
+      <w:pPr>
+        <w:spacing w:after="240" w:before="240" w:lineRule="auto"/>
+        <w:rPr/>
+      </w:pPr>
+      <w:r>
+        <w:rPr>
+          <w:rtl w:val="0"/>
+        </w:rPr>
+        <w:t xml:space="preserve">Lorem ipsum dolor sit amet, consectetur adipiscing elit. Nulla facilisi. Sed malesuada, augue id dictum tristique, urna sem porttitor sapien, vitae gravida eros lectus in neque. Donec eu lorem sed nulla sollicitudin maximus. Vestibulum ante ipsum primis in faucibus orci luctus et ultrices posuere cubilia curae.</w:t>
+      </w:r>
+    </w:p>
+    <w:p xmlns:w14="http://schemas.microsoft.com/office/word/2010/wordml">
+      <w:pPr>
+        <w:spacing w:after="240" w:before="240" w:lineRule="auto"/>
+        <w:rPr/>
+      </w:pPr>
+      <w:r>
+        <w:rPr>
+          <w:rtl w:val="0"/>
+        </w:rPr>
+        <w:t xml:space="preserve">Pellentesque habitant morbi tristique senectus et netus et malesuada fames ac turpis egestas. Curabitur aliquet, mi nec bibendum pretium, est purus cursus est, non tincidunt orci sapien at risus. Vivamus suscipit eros ut turpis malesuada, eget facilisis eros hendrerit.</w:t>
+      </w:r>
+    </w:p>
+    <w:p xmlns:w14="http://schemas.microsoft.com/office/word/2010/wordml">
+      <w:pPr>
+        <w:spacing w:after="240" w:before="240" w:lineRule="auto"/>
+        <w:rPr/>
+      </w:pPr>
+      <w:r>
+        <w:rPr>
+          <w:rtl w:val="0"/>
+        </w:rPr>
+        <w:t xml:space="preserve">Sincerely,</w:t>
+        <w:br w:type="textWrapping"/>
+        <w:t xml:space="preserve">Lorem Ipsum</w:t>
+        <w:br w:type="textWrapping"/>
+        <w:t xml:space="preserve">Title</w:t>
+        <w:br w:type="textWrapping"/>
+        <w:t xml:space="preserve">Non Profit</w:t>
+      </w:r>
+    </w:p>
+    <w:sectPr>
+      <w:pgSz w:h="15840" w:w="12240" w:orient="portrait"/>
+      <w:pgMar w:bottom="1440" w:top="1440" w:left="1440" w:right="1440" w:header="720" w:footer="720"/>
+      <w:pgNumType w:start="1"/>
+    </w:sectPr>
+    <w:p xmlns:w14="http://schemas.microsoft.com/office/word/2010/wordml">
+      <w:pPr>
+        <w:spacing w:after="240" w:before="240" w:lineRule="auto"/>
+        <w:rPr/>
+      </w:pPr>
+      <w:r>
+        <w:rPr>
+          <w:rtl w:val="0"/>
+        </w:rPr>
+        <w:t xml:space="preserve">Non Profit</w:t>
+      </w:r>
+      <w:r>
+        <w:rPr>
+          <w:b w:val="1"/>
+          <w:rtl w:val="0"/>
+        </w:rPr>
+        <w:br w:type="textWrapping"/>
+      </w:r>
+      <w:r>
+        <w:rPr>
+          <w:rtl w:val="0"/>
+        </w:rPr>
+        <w:t xml:space="preserve">123 main st</w:t>
+      </w:r>
+      <w:r>
+        <w:rPr>
+          <w:rtl w:val="0"/>
+        </w:rPr>
+        <w:br w:type="textWrapping"/>
+        <w:t xml:space="preserve">Cityville, NC, 12345</w:t>
+        <w:br w:type="textWrapping"/>
+        <w:t xml:space="preserve">Phone: (123) 456-7890</w:t>
+      </w:r>
+    </w:p>
+    <w:p xmlns:w14="http://schemas.microsoft.com/office/word/2010/wordml">
+      <w:pPr>
+        <w:spacing w:after="240" w:before="240" w:lineRule="auto"/>
+        <w:rPr/>
+      </w:pPr>
+      <w:r>
+        <w:rPr>
+          <w:b w:val="1"/>
+          <w:rtl w:val="0"/>
+        </w:rPr>
+        <w:t xml:space="preserve">Date:</w:t>
+      </w:r>
+      <w:r>
+        <w:rPr>
+          <w:rtl w:val="0"/>
+        </w:rPr>
+        <w:t xml:space="preserve"> 2025-09-05</w:t>
+      </w:r>
+    </w:p>
+    <w:p xmlns:w14="http://schemas.microsoft.com/office/word/2010/wordml">
+      <w:pPr>
+        <w:spacing w:after="240" w:before="240" w:lineRule="auto"/>
+        <w:rPr/>
+      </w:pPr>
+      <w:r>
+        <w:rPr>
+          <w:b w:val="1"/>
+          <w:rtl w:val="0"/>
+        </w:rPr>
+        <w:t xml:space="preserve">To:</w:t>
+        <w:br w:type="textWrapping"/>
+      </w:r>
+      <w:r>
+        <w:rPr>
+          <w:rtl w:val="0"/>
+        </w:rPr>
+        <w:t xml:space="preserve">Agency</w:t>
+      </w:r>
+      <w:r>
+        <w:rPr>
+          <w:rtl w:val="0"/>
+        </w:rPr>
+        <w:br w:type="textWrapping"/>
+        <w:t xml:space="preserve">DEPT</w:t>
+        <w:br w:type="textWrapping"/>
+        <w:t xml:space="preserve">456 second st</w:t>
+        <w:br w:type="textWrapping"/>
+        <w:t xml:space="preserve">Cityville, NC, 12345</w:t>
+      </w:r>
+    </w:p>
+    <w:p xmlns:w14="http://schemas.microsoft.com/office/word/2010/wordml">
+      <w:pPr>
+        <w:rPr/>
+      </w:pPr>
+      <w:r>
+        <w:pict>
+          <v:rect style="width:0.0pt;height:1.5pt" o:hr="t" o:hrstd="t" o:hralign="center" fillcolor="#A0A0A0" stroked="f"/>
+        </w:pict>
+      </w:r>
+      <w:r>
+        <w:rPr>
+          <w:rtl w:val="0"/>
+        </w:rPr>
+      </w:r>
+    </w:p>
+    <w:p xmlns:w14="http://schemas.microsoft.com/office/word/2010/wordml">
+      <w:pPr>
+        <w:spacing w:after="240" w:before="240" w:lineRule="auto"/>
+        <w:rPr/>
+      </w:pPr>
+      <w:r>
+        <w:rPr>
+          <w:b w:val="1"/>
+          <w:rtl w:val="0"/>
+        </w:rPr>
+        <w:t xml:space="preserve">Subject:</w:t>
+      </w:r>
+      <w:r>
+        <w:rPr>
+          <w:rtl w:val="0"/>
+        </w:rPr>
+        <w:t xml:space="preserve"> Request on Behalf of Client –  , ID: </w:t>
+      </w:r>
+    </w:p>
+    <w:p xmlns:w14="http://schemas.microsoft.com/office/word/2010/wordml">
+      <w:pPr>
+        <w:spacing w:after="240" w:before="240" w:lineRule="auto"/>
+        <w:rPr/>
+      </w:pPr>
+      <w:r>
+        <w:rPr>
+          <w:rtl w:val="0"/>
+        </w:rPr>
+        <w:t xml:space="preserve">To Whom It May Concern,</w:t>
+      </w:r>
+    </w:p>
+    <w:p xmlns:w14="http://schemas.microsoft.com/office/word/2010/wordml">
+      <w:pPr>
+        <w:spacing w:after="240" w:before="240" w:lineRule="auto"/>
+        <w:rPr/>
+      </w:pPr>
+      <w:r>
+        <w:rPr>
+          <w:rtl w:val="0"/>
+        </w:rPr>
+        <w:t xml:space="preserve">I am writing on behalf of my client,   (Client ID: </w:t>
+      </w:r>
+      <w:r>
+        <w:rPr>
+          <w:rtl w:val="0"/>
+        </w:rPr>
+        <w:t xml:space="preserve"/>
+      </w:r>
+      <w:r>
+        <w:rPr>
+          <w:rtl w:val="0"/>
+        </w:rPr>
+        <w:t xml:space="preserve">), regarding his ongoing case with your office.</w:t>
+      </w:r>
+    </w:p>
+    <w:p xmlns:w14="http://schemas.microsoft.com/office/word/2010/wordml">
+      <w:pPr>
+        <w:spacing w:after="240" w:before="240" w:lineRule="auto"/>
+        <w:rPr/>
+      </w:pPr>
+      <w:r>
+        <w:rPr>
+          <w:rtl w:val="0"/>
+        </w:rPr>
+        <w:t xml:space="preserve">Lorem ipsum dolor sit amet, consectetur adipiscing elit. Nulla facilisi. Sed malesuada, augue id dictum tristique, urna sem porttitor sapien, vitae gravida eros lectus in neque. Donec eu lorem sed nulla sollicitudin maximus. Vestibulum ante ipsum primis in faucibus orci luctus et ultrices posuere cubilia curae.</w:t>
+      </w:r>
+    </w:p>
+    <w:p xmlns:w14="http://schemas.microsoft.com/office/word/2010/wordml">
+      <w:pPr>
+        <w:spacing w:after="240" w:before="240" w:lineRule="auto"/>
+        <w:rPr/>
+      </w:pPr>
+      <w:r>
+        <w:rPr>
+          <w:rtl w:val="0"/>
+        </w:rPr>
+        <w:t xml:space="preserve">Pellentesque habitant morbi tristique senectus et netus et malesuada fames ac turpis egestas. Curabitur aliquet, mi nec bibendum pretium, est purus cursus est, non tincidunt orci sapien at risus. Vivamus suscipit eros ut turpis malesuada, eget facilisis eros hendrerit.</w:t>
+      </w:r>
+    </w:p>
+    <w:p xmlns:w14="http://schemas.microsoft.com/office/word/2010/wordml">
+      <w:pPr>
+        <w:spacing w:after="240" w:before="240" w:lineRule="auto"/>
+        <w:rPr/>
+      </w:pPr>
+      <w:r>
+        <w:rPr>
+          <w:rtl w:val="0"/>
+        </w:rPr>
+        <w:t xml:space="preserve">Sincerely,</w:t>
+        <w:br w:type="textWrapping"/>
+        <w:t xml:space="preserve">Lorem Ipsum</w:t>
+        <w:br w:type="textWrapping"/>
+        <w:t xml:space="preserve">Title</w:t>
+        <w:br w:type="textWrapping"/>
+        <w:t xml:space="preserve">Non Profit</w:t>
+      </w:r>
+    </w:p>
+    <w:sectPr>
+      <w:pgSz w:h="15840" w:w="12240" w:orient="portrait"/>
+      <w:pgMar w:bottom="1440" w:top="1440" w:left="1440" w:right="1440" w:header="720" w:footer="720"/>
+      <w:pgNumType w:start="1"/>
+    </w:sectPr>
+    <w:p xmlns:w14="http://schemas.microsoft.com/office/word/2010/wordml">
+      <w:pPr>
+        <w:spacing w:after="240" w:before="240" w:lineRule="auto"/>
+        <w:rPr/>
+      </w:pPr>
+      <w:r>
+        <w:rPr>
+          <w:rtl w:val="0"/>
+        </w:rPr>
+        <w:t xml:space="preserve">Non Profit</w:t>
+      </w:r>
+      <w:r>
+        <w:rPr>
+          <w:b w:val="1"/>
+          <w:rtl w:val="0"/>
+        </w:rPr>
+        <w:br w:type="textWrapping"/>
+      </w:r>
+      <w:r>
+        <w:rPr>
+          <w:rtl w:val="0"/>
+        </w:rPr>
+        <w:t xml:space="preserve">123 main st</w:t>
+      </w:r>
+      <w:r>
+        <w:rPr>
+          <w:rtl w:val="0"/>
+        </w:rPr>
+        <w:br w:type="textWrapping"/>
+        <w:t xml:space="preserve">Cityville, NC, 12345</w:t>
+        <w:br w:type="textWrapping"/>
+        <w:t xml:space="preserve">Phone: (123) 456-7890</w:t>
+      </w:r>
+    </w:p>
+    <w:p xmlns:w14="http://schemas.microsoft.com/office/word/2010/wordml">
+      <w:pPr>
+        <w:spacing w:after="240" w:before="240" w:lineRule="auto"/>
+        <w:rPr/>
+      </w:pPr>
+      <w:r>
+        <w:rPr>
+          <w:b w:val="1"/>
+          <w:rtl w:val="0"/>
+        </w:rPr>
+        <w:t xml:space="preserve">Date:</w:t>
+      </w:r>
+      <w:r>
+        <w:rPr>
+          <w:rtl w:val="0"/>
+        </w:rPr>
+        <w:t xml:space="preserve"> 2025-09-05</w:t>
+      </w:r>
+    </w:p>
+    <w:p xmlns:w14="http://schemas.microsoft.com/office/word/2010/wordml">
+      <w:pPr>
+        <w:spacing w:after="240" w:before="240" w:lineRule="auto"/>
+        <w:rPr/>
+      </w:pPr>
+      <w:r>
+        <w:rPr>
+          <w:b w:val="1"/>
+          <w:rtl w:val="0"/>
+        </w:rPr>
+        <w:t xml:space="preserve">To:</w:t>
+        <w:br w:type="textWrapping"/>
+      </w:r>
+      <w:r>
+        <w:rPr>
+          <w:rtl w:val="0"/>
+        </w:rPr>
+        <w:t xml:space="preserve">Agency</w:t>
+      </w:r>
+      <w:r>
+        <w:rPr>
+          <w:rtl w:val="0"/>
+        </w:rPr>
+        <w:br w:type="textWrapping"/>
+        <w:t xml:space="preserve">DEPT</w:t>
+        <w:br w:type="textWrapping"/>
+        <w:t xml:space="preserve">456 second st</w:t>
+        <w:br w:type="textWrapping"/>
+        <w:t xml:space="preserve">Cityville, NC, 12345</w:t>
+      </w:r>
+    </w:p>
+    <w:p xmlns:w14="http://schemas.microsoft.com/office/word/2010/wordml">
+      <w:pPr>
+        <w:rPr/>
+      </w:pPr>
+      <w:r>
+        <w:pict>
+          <v:rect style="width:0.0pt;height:1.5pt" o:hr="t" o:hrstd="t" o:hralign="center" fillcolor="#A0A0A0" stroked="f"/>
+        </w:pict>
+      </w:r>
+      <w:r>
+        <w:rPr>
+          <w:rtl w:val="0"/>
+        </w:rPr>
+      </w:r>
+    </w:p>
+    <w:p xmlns:w14="http://schemas.microsoft.com/office/word/2010/wordml">
+      <w:pPr>
+        <w:spacing w:after="240" w:before="240" w:lineRule="auto"/>
+        <w:rPr/>
+      </w:pPr>
+      <w:r>
+        <w:rPr>
+          <w:b w:val="1"/>
+          <w:rtl w:val="0"/>
+        </w:rPr>
+        <w:t xml:space="preserve">Subject:</w:t>
+      </w:r>
+      <w:r>
+        <w:rPr>
+          <w:rtl w:val="0"/>
+        </w:rPr>
+        <w:t xml:space="preserve"> Request on Behalf of Client –  , ID: </w:t>
+      </w:r>
+    </w:p>
+    <w:p xmlns:w14="http://schemas.microsoft.com/office/word/2010/wordml">
+      <w:pPr>
+        <w:spacing w:after="240" w:before="240" w:lineRule="auto"/>
+        <w:rPr/>
+      </w:pPr>
+      <w:r>
+        <w:rPr>
+          <w:rtl w:val="0"/>
+        </w:rPr>
+        <w:t xml:space="preserve">To Whom It May Concern,</w:t>
+      </w:r>
+    </w:p>
+    <w:p xmlns:w14="http://schemas.microsoft.com/office/word/2010/wordml">
+      <w:pPr>
+        <w:spacing w:after="240" w:before="240" w:lineRule="auto"/>
+        <w:rPr/>
+      </w:pPr>
+      <w:r>
+        <w:rPr>
+          <w:rtl w:val="0"/>
+        </w:rPr>
+        <w:t xml:space="preserve">I am writing on behalf of my client,   (Client ID: </w:t>
+      </w:r>
+      <w:r>
+        <w:rPr>
+          <w:rtl w:val="0"/>
+        </w:rPr>
+        <w:t xml:space="preserve"/>
+      </w:r>
+      <w:r>
+        <w:rPr>
+          <w:rtl w:val="0"/>
+        </w:rPr>
+        <w:t xml:space="preserve">), regarding his ongoing case with your office.</w:t>
+      </w:r>
+    </w:p>
+    <w:p xmlns:w14="http://schemas.microsoft.com/office/word/2010/wordml">
+      <w:pPr>
+        <w:spacing w:after="240" w:before="240" w:lineRule="auto"/>
+        <w:rPr/>
+      </w:pPr>
+      <w:r>
+        <w:rPr>
+          <w:rtl w:val="0"/>
+        </w:rPr>
+        <w:t xml:space="preserve">Lorem ipsum dolor sit amet, consectetur adipiscing elit. Nulla facilisi. Sed malesuada, augue id dictum tristique, urna sem porttitor sapien, vitae gravida eros lectus in neque. Donec eu lorem sed nulla sollicitudin maximus. Vestibulum ante ipsum primis in faucibus orci luctus et ultrices posuere cubilia curae.</w:t>
+      </w:r>
+    </w:p>
+    <w:p xmlns:w14="http://schemas.microsoft.com/office/word/2010/wordml">
+      <w:pPr>
+        <w:spacing w:after="240" w:before="240" w:lineRule="auto"/>
+        <w:rPr/>
+      </w:pPr>
+      <w:r>
+        <w:rPr>
+          <w:rtl w:val="0"/>
+        </w:rPr>
+        <w:t xml:space="preserve">Pellentesque habitant morbi tristique senectus et netus et malesuada fames ac turpis egestas. Curabitur aliquet, mi nec bibendum pretium, est purus cursus est, non tincidunt orci sapien at risus. Vivamus suscipit eros ut turpis malesuada, eget facilisis eros hendrerit.</w:t>
+      </w:r>
+    </w:p>
+    <w:p xmlns:w14="http://schemas.microsoft.com/office/word/2010/wordml">
+      <w:pPr>
+        <w:spacing w:after="240" w:before="240" w:lineRule="auto"/>
+        <w:rPr/>
+      </w:pPr>
+      <w:r>
+        <w:rPr>
+          <w:rtl w:val="0"/>
+        </w:rPr>
+        <w:t xml:space="preserve">Sincerely,</w:t>
+        <w:br w:type="textWrapping"/>
+        <w:t xml:space="preserve">Lorem Ipsum</w:t>
+        <w:br w:type="textWrapping"/>
+        <w:t xml:space="preserve">Title</w:t>
+        <w:br w:type="textWrapping"/>
+        <w:t xml:space="preserve">Non Profit</w:t>
+      </w:r>
+    </w:p>
+    <w:sectPr>
+      <w:pgSz w:h="15840" w:w="12240" w:orient="portrait"/>
+      <w:pgMar w:bottom="1440" w:top="1440" w:left="1440" w:right="1440" w:header="720" w:footer="720"/>
+      <w:pgNumType w:start="1"/>
+    </w:sectPr>
+    <w:p xmlns:w14="http://schemas.microsoft.com/office/word/2010/wordml">
+      <w:pPr>
+        <w:spacing w:after="240" w:before="240" w:lineRule="auto"/>
+        <w:rPr/>
+      </w:pPr>
+      <w:r>
+        <w:rPr>
+          <w:rtl w:val="0"/>
+        </w:rPr>
+        <w:t xml:space="preserve">Non Profit</w:t>
+      </w:r>
+      <w:r>
+        <w:rPr>
+          <w:b w:val="1"/>
+          <w:rtl w:val="0"/>
+        </w:rPr>
+        <w:br w:type="textWrapping"/>
+      </w:r>
+      <w:r>
+        <w:rPr>
+          <w:rtl w:val="0"/>
+        </w:rPr>
+        <w:t xml:space="preserve">123 main st</w:t>
+      </w:r>
+      <w:r>
+        <w:rPr>
+          <w:rtl w:val="0"/>
+        </w:rPr>
+        <w:br w:type="textWrapping"/>
+        <w:t xml:space="preserve">Cityville, NC, 12345</w:t>
+        <w:br w:type="textWrapping"/>
+        <w:t xml:space="preserve">Phone: (123) 456-7890</w:t>
+      </w:r>
+    </w:p>
+    <w:p xmlns:w14="http://schemas.microsoft.com/office/word/2010/wordml">
+      <w:pPr>
+        <w:spacing w:after="240" w:before="240" w:lineRule="auto"/>
+        <w:rPr/>
+      </w:pPr>
+      <w:r>
+        <w:rPr>
+          <w:b w:val="1"/>
+          <w:rtl w:val="0"/>
+        </w:rPr>
+        <w:t xml:space="preserve">Date:</w:t>
+      </w:r>
+      <w:r>
+        <w:rPr>
+          <w:rtl w:val="0"/>
+        </w:rPr>
+        <w:t xml:space="preserve"> 2025-09-05</w:t>
+      </w:r>
+    </w:p>
+    <w:p xmlns:w14="http://schemas.microsoft.com/office/word/2010/wordml">
+      <w:pPr>
+        <w:spacing w:after="240" w:before="240" w:lineRule="auto"/>
+        <w:rPr/>
+      </w:pPr>
+      <w:r>
+        <w:rPr>
+          <w:b w:val="1"/>
+          <w:rtl w:val="0"/>
+        </w:rPr>
+        <w:t xml:space="preserve">To:</w:t>
+        <w:br w:type="textWrapping"/>
+      </w:r>
+      <w:r>
+        <w:rPr>
+          <w:rtl w:val="0"/>
+        </w:rPr>
+        <w:t xml:space="preserve">Agency</w:t>
+      </w:r>
+      <w:r>
+        <w:rPr>
+          <w:rtl w:val="0"/>
+        </w:rPr>
+        <w:br w:type="textWrapping"/>
+        <w:t xml:space="preserve">DEPT</w:t>
+        <w:br w:type="textWrapping"/>
+        <w:t xml:space="preserve">456 second st</w:t>
+        <w:br w:type="textWrapping"/>
+        <w:t xml:space="preserve">Cityville, NC, 12345</w:t>
+      </w:r>
+    </w:p>
+    <w:p xmlns:w14="http://schemas.microsoft.com/office/word/2010/wordml">
+      <w:pPr>
+        <w:rPr/>
+      </w:pPr>
+      <w:r>
+        <w:pict>
+          <v:rect style="width:0.0pt;height:1.5pt" o:hr="t" o:hrstd="t" o:hralign="center" fillcolor="#A0A0A0" stroked="f"/>
+        </w:pict>
+      </w:r>
+      <w:r>
+        <w:rPr>
+          <w:rtl w:val="0"/>
+        </w:rPr>
+      </w:r>
+    </w:p>
+    <w:p xmlns:w14="http://schemas.microsoft.com/office/word/2010/wordml">
+      <w:pPr>
+        <w:spacing w:after="240" w:before="240" w:lineRule="auto"/>
+        <w:rPr/>
+      </w:pPr>
+      <w:r>
+        <w:rPr>
+          <w:b w:val="1"/>
+          <w:rtl w:val="0"/>
+        </w:rPr>
+        <w:t xml:space="preserve">Subject:</w:t>
+      </w:r>
+      <w:r>
+        <w:rPr>
+          <w:rtl w:val="0"/>
+        </w:rPr>
+        <w:t xml:space="preserve"> Request on Behalf of Client –  , ID: </w:t>
+      </w:r>
+    </w:p>
+    <w:p xmlns:w14="http://schemas.microsoft.com/office/word/2010/wordml">
+      <w:pPr>
+        <w:spacing w:after="240" w:before="240" w:lineRule="auto"/>
+        <w:rPr/>
+      </w:pPr>
+      <w:r>
+        <w:rPr>
+          <w:rtl w:val="0"/>
+        </w:rPr>
+        <w:t xml:space="preserve">To Whom It May Concern,</w:t>
+      </w:r>
+    </w:p>
+    <w:p xmlns:w14="http://schemas.microsoft.com/office/word/2010/wordml">
+      <w:pPr>
+        <w:spacing w:after="240" w:before="240" w:lineRule="auto"/>
+        <w:rPr/>
+      </w:pPr>
+      <w:r>
+        <w:rPr>
+          <w:rtl w:val="0"/>
+        </w:rPr>
+        <w:t xml:space="preserve">I am writing on behalf of my client,   (Client ID: </w:t>
+      </w:r>
+      <w:r>
+        <w:rPr>
+          <w:rtl w:val="0"/>
+        </w:rPr>
+        <w:t xml:space="preserve"/>
+      </w:r>
+      <w:r>
+        <w:rPr>
+          <w:rtl w:val="0"/>
+        </w:rPr>
+        <w:t xml:space="preserve">), regarding his ongoing case with your office.</w:t>
+      </w:r>
+    </w:p>
+    <w:p xmlns:w14="http://schemas.microsoft.com/office/word/2010/wordml">
+      <w:pPr>
+        <w:spacing w:after="240" w:before="240" w:lineRule="auto"/>
+        <w:rPr/>
+      </w:pPr>
+      <w:r>
+        <w:rPr>
+          <w:rtl w:val="0"/>
+        </w:rPr>
+        <w:t xml:space="preserve">Lorem ipsum dolor sit amet, consectetur adipiscing elit. Nulla facilisi. Sed malesuada, augue id dictum tristique, urna sem porttitor sapien, vitae gravida eros lectus in neque. Donec eu lorem sed nulla sollicitudin maximus. Vestibulum ante ipsum primis in faucibus orci luctus et ultrices posuere cubilia curae.</w:t>
+      </w:r>
+    </w:p>
+    <w:p xmlns:w14="http://schemas.microsoft.com/office/word/2010/wordml">
+      <w:pPr>
+        <w:spacing w:after="240" w:before="240" w:lineRule="auto"/>
+        <w:rPr/>
+      </w:pPr>
+      <w:r>
+        <w:rPr>
+          <w:rtl w:val="0"/>
+        </w:rPr>
+        <w:t xml:space="preserve">Pellentesque habitant morbi tristique senectus et netus et malesuada fames ac turpis egestas. Curabitur aliquet, mi nec bibendum pretium, est purus cursus est, non tincidunt orci sapien at risus. Vivamus suscipit eros ut turpis malesuada, eget facilisis eros hendrerit.</w:t>
+      </w:r>
+    </w:p>
+    <w:p xmlns:w14="http://schemas.microsoft.com/office/word/2010/wordml">
+      <w:pPr>
+        <w:spacing w:after="240" w:before="240" w:lineRule="auto"/>
+        <w:rPr/>
+      </w:pPr>
+      <w:r>
+        <w:rPr>
+          <w:rtl w:val="0"/>
+        </w:rPr>
+        <w:t xml:space="preserve">Sincerely,</w:t>
+        <w:br w:type="textWrapping"/>
+        <w:t xml:space="preserve">Lorem Ipsum</w:t>
+        <w:br w:type="textWrapping"/>
+        <w:t xml:space="preserve">Title</w:t>
+        <w:br w:type="textWrapping"/>
+        <w:t xml:space="preserve">Non Profit</w:t>
+      </w:r>
+    </w:p>
+    <w:sectPr>
+      <w:pgSz w:h="15840" w:w="12240" w:orient="portrait"/>
+      <w:pgMar w:bottom="1440" w:top="1440" w:left="1440" w:right="1440" w:header="720" w:footer="720"/>
+      <w:pgNumType w:start="1"/>
+    </w:sectPr>
+    <w:p xmlns:w14="http://schemas.microsoft.com/office/word/2010/wordml">
+      <w:pPr>
+        <w:spacing w:after="240" w:before="240" w:lineRule="auto"/>
+        <w:rPr/>
+      </w:pPr>
+      <w:r>
+        <w:rPr>
+          <w:rtl w:val="0"/>
+        </w:rPr>
+        <w:t xml:space="preserve">Non Profit</w:t>
+      </w:r>
+      <w:r>
+        <w:rPr>
+          <w:b w:val="1"/>
+          <w:rtl w:val="0"/>
+        </w:rPr>
+        <w:br w:type="textWrapping"/>
+      </w:r>
+      <w:r>
+        <w:rPr>
+          <w:rtl w:val="0"/>
+        </w:rPr>
+        <w:t xml:space="preserve">123 main st</w:t>
+      </w:r>
+      <w:r>
+        <w:rPr>
+          <w:rtl w:val="0"/>
+        </w:rPr>
+        <w:br w:type="textWrapping"/>
+        <w:t xml:space="preserve">Cityville, NC, 12345</w:t>
+        <w:br w:type="textWrapping"/>
+        <w:t xml:space="preserve">Phone: (123) 456-7890</w:t>
+      </w:r>
+    </w:p>
+    <w:p xmlns:w14="http://schemas.microsoft.com/office/word/2010/wordml">
+      <w:pPr>
+        <w:spacing w:after="240" w:before="240" w:lineRule="auto"/>
+        <w:rPr/>
+      </w:pPr>
+      <w:r>
+        <w:rPr>
+          <w:b w:val="1"/>
+          <w:rtl w:val="0"/>
+        </w:rPr>
+        <w:t xml:space="preserve">Date:</w:t>
+      </w:r>
+      <w:r>
+        <w:rPr>
+          <w:rtl w:val="0"/>
+        </w:rPr>
+        <w:t xml:space="preserve"> 2025-09-05</w:t>
+      </w:r>
+    </w:p>
+    <w:p xmlns:w14="http://schemas.microsoft.com/office/word/2010/wordml">
+      <w:pPr>
+        <w:spacing w:after="240" w:before="240" w:lineRule="auto"/>
+        <w:rPr/>
+      </w:pPr>
+      <w:r>
+        <w:rPr>
+          <w:b w:val="1"/>
+          <w:rtl w:val="0"/>
+        </w:rPr>
+        <w:t xml:space="preserve">To:</w:t>
+        <w:br w:type="textWrapping"/>
+      </w:r>
+      <w:r>
+        <w:rPr>
+          <w:rtl w:val="0"/>
+        </w:rPr>
+        <w:t xml:space="preserve">Agency</w:t>
+      </w:r>
+      <w:r>
+        <w:rPr>
+          <w:rtl w:val="0"/>
+        </w:rPr>
+        <w:br w:type="textWrapping"/>
+        <w:t xml:space="preserve">DEPT</w:t>
+        <w:br w:type="textWrapping"/>
+        <w:t xml:space="preserve">456 second st</w:t>
+        <w:br w:type="textWrapping"/>
+        <w:t xml:space="preserve">Cityville, NC, 12345</w:t>
+      </w:r>
+    </w:p>
+    <w:p xmlns:w14="http://schemas.microsoft.com/office/word/2010/wordml">
+      <w:pPr>
+        <w:rPr/>
+      </w:pPr>
+      <w:r>
+        <w:pict>
+          <v:rect style="width:0.0pt;height:1.5pt" o:hr="t" o:hrstd="t" o:hralign="center" fillcolor="#A0A0A0" stroked="f"/>
+        </w:pict>
+      </w:r>
+      <w:r>
+        <w:rPr>
+          <w:rtl w:val="0"/>
+        </w:rPr>
+      </w:r>
+    </w:p>
+    <w:p xmlns:w14="http://schemas.microsoft.com/office/word/2010/wordml">
+      <w:pPr>
+        <w:spacing w:after="240" w:before="240" w:lineRule="auto"/>
+        <w:rPr/>
+      </w:pPr>
+      <w:r>
+        <w:rPr>
+          <w:b w:val="1"/>
+          <w:rtl w:val="0"/>
+        </w:rPr>
+        <w:t xml:space="preserve">Subject:</w:t>
+      </w:r>
+      <w:r>
+        <w:rPr>
+          <w:rtl w:val="0"/>
+        </w:rPr>
+        <w:t xml:space="preserve"> Request on Behalf of Client –  , ID: </w:t>
+      </w:r>
+    </w:p>
+    <w:p xmlns:w14="http://schemas.microsoft.com/office/word/2010/wordml">
+      <w:pPr>
+        <w:spacing w:after="240" w:before="240" w:lineRule="auto"/>
+        <w:rPr/>
+      </w:pPr>
+      <w:r>
+        <w:rPr>
+          <w:rtl w:val="0"/>
+        </w:rPr>
+        <w:t xml:space="preserve">To Whom It May Concern,</w:t>
+      </w:r>
+    </w:p>
+    <w:p xmlns:w14="http://schemas.microsoft.com/office/word/2010/wordml">
+      <w:pPr>
+        <w:spacing w:after="240" w:before="240" w:lineRule="auto"/>
+        <w:rPr/>
+      </w:pPr>
+      <w:r>
+        <w:rPr>
+          <w:rtl w:val="0"/>
+        </w:rPr>
+        <w:t xml:space="preserve">I am writing on behalf of my client,   (Client ID: </w:t>
+      </w:r>
+      <w:r>
+        <w:rPr>
+          <w:rtl w:val="0"/>
+        </w:rPr>
+        <w:t xml:space="preserve"/>
+      </w:r>
+      <w:r>
+        <w:rPr>
+          <w:rtl w:val="0"/>
+        </w:rPr>
+        <w:t xml:space="preserve">), regarding his ongoing case with your office.</w:t>
+      </w:r>
+    </w:p>
+    <w:p xmlns:w14="http://schemas.microsoft.com/office/word/2010/wordml">
+      <w:pPr>
+        <w:spacing w:after="240" w:before="240" w:lineRule="auto"/>
+        <w:rPr/>
+      </w:pPr>
+      <w:r>
+        <w:rPr>
+          <w:rtl w:val="0"/>
+        </w:rPr>
+        <w:t xml:space="preserve">Lorem ipsum dolor sit amet, consectetur adipiscing elit. Nulla facilisi. Sed malesuada, augue id dictum tristique, urna sem porttitor sapien, vitae gravida eros lectus in neque. Donec eu lorem sed nulla sollicitudin maximus. Vestibulum ante ipsum primis in faucibus orci luctus et ultrices posuere cubilia curae.</w:t>
+      </w:r>
+    </w:p>
+    <w:p xmlns:w14="http://schemas.microsoft.com/office/word/2010/wordml">
+      <w:pPr>
+        <w:spacing w:after="240" w:before="240" w:lineRule="auto"/>
+        <w:rPr/>
+      </w:pPr>
+      <w:r>
+        <w:rPr>
+          <w:rtl w:val="0"/>
+        </w:rPr>
+        <w:t xml:space="preserve">Pellentesque habitant morbi tristique senectus et netus et malesuada fames ac turpis egestas. Curabitur aliquet, mi nec bibendum pretium, est purus cursus est, non tincidunt orci sapien at risus. Vivamus suscipit eros ut turpis malesuada, eget facilisis eros hendrerit.</w:t>
+      </w:r>
+    </w:p>
+    <w:p xmlns:w14="http://schemas.microsoft.com/office/word/2010/wordml">
+      <w:pPr>
+        <w:spacing w:after="240" w:before="240" w:lineRule="auto"/>
+        <w:rPr/>
+      </w:pPr>
+      <w:r>
+        <w:rPr>
+          <w:rtl w:val="0"/>
+        </w:rPr>
+        <w:t xml:space="preserve">Sincerely,</w:t>
+        <w:br w:type="textWrapping"/>
+        <w:t xml:space="preserve">Lorem Ipsum</w:t>
+        <w:br w:type="textWrapping"/>
+        <w:t xml:space="preserve">Title</w:t>
+        <w:br w:type="textWrapping"/>
+        <w:t xml:space="preserve">Non Profit</w:t>
+      </w:r>
+    </w:p>
+    <w:sectPr>
+      <w:pgSz w:h="15840" w:w="12240" w:orient="portrait"/>
+      <w:pgMar w:bottom="1440" w:top="1440" w:left="1440" w:right="1440" w:header="720" w:footer="720"/>
+      <w:pgNumType w:start="1"/>
+    </w:sectPr>
+    <w:p xmlns:w14="http://schemas.microsoft.com/office/word/2010/wordml">
+      <w:pPr>
+        <w:spacing w:after="240" w:before="240" w:lineRule="auto"/>
+        <w:rPr/>
+      </w:pPr>
+      <w:r>
+        <w:rPr>
+          <w:rtl w:val="0"/>
+        </w:rPr>
+        <w:t xml:space="preserve">Non Profit</w:t>
+      </w:r>
+      <w:r>
+        <w:rPr>
+          <w:b w:val="1"/>
+          <w:rtl w:val="0"/>
+        </w:rPr>
+        <w:br w:type="textWrapping"/>
+      </w:r>
+      <w:r>
+        <w:rPr>
+          <w:rtl w:val="0"/>
+        </w:rPr>
+        <w:t xml:space="preserve">123 main st</w:t>
+      </w:r>
+      <w:r>
+        <w:rPr>
+          <w:rtl w:val="0"/>
+        </w:rPr>
+        <w:br w:type="textWrapping"/>
+        <w:t xml:space="preserve">Cityville, NC, 12345</w:t>
+        <w:br w:type="textWrapping"/>
+        <w:t xml:space="preserve">Phone: (123) 456-7890</w:t>
+      </w:r>
+    </w:p>
+    <w:p xmlns:w14="http://schemas.microsoft.com/office/word/2010/wordml">
+      <w:pPr>
+        <w:spacing w:after="240" w:before="240" w:lineRule="auto"/>
+        <w:rPr/>
+      </w:pPr>
+      <w:r>
+        <w:rPr>
+          <w:b w:val="1"/>
+          <w:rtl w:val="0"/>
+        </w:rPr>
+        <w:t xml:space="preserve">Date:</w:t>
+      </w:r>
+      <w:r>
+        <w:rPr>
+          <w:rtl w:val="0"/>
+        </w:rPr>
+        <w:t xml:space="preserve"> 2025-09-05</w:t>
+      </w:r>
+    </w:p>
+    <w:p xmlns:w14="http://schemas.microsoft.com/office/word/2010/wordml">
+      <w:pPr>
+        <w:spacing w:after="240" w:before="240" w:lineRule="auto"/>
+        <w:rPr/>
+      </w:pPr>
+      <w:r>
+        <w:rPr>
+          <w:b w:val="1"/>
+          <w:rtl w:val="0"/>
+        </w:rPr>
+        <w:t xml:space="preserve">To:</w:t>
+        <w:br w:type="textWrapping"/>
+      </w:r>
+      <w:r>
+        <w:rPr>
+          <w:rtl w:val="0"/>
+        </w:rPr>
+        <w:t xml:space="preserve">Agency</w:t>
+      </w:r>
+      <w:r>
+        <w:rPr>
+          <w:rtl w:val="0"/>
+        </w:rPr>
+        <w:br w:type="textWrapping"/>
+        <w:t xml:space="preserve">DEPT</w:t>
+        <w:br w:type="textWrapping"/>
+        <w:t xml:space="preserve">456 second st</w:t>
+        <w:br w:type="textWrapping"/>
+        <w:t xml:space="preserve">Cityville, NC, 12345</w:t>
+      </w:r>
+    </w:p>
+    <w:p xmlns:w14="http://schemas.microsoft.com/office/word/2010/wordml">
+      <w:pPr>
+        <w:rPr/>
+      </w:pPr>
+      <w:r>
+        <w:pict>
+          <v:rect style="width:0.0pt;height:1.5pt" o:hr="t" o:hrstd="t" o:hralign="center" fillcolor="#A0A0A0" stroked="f"/>
+        </w:pict>
+      </w:r>
+      <w:r>
+        <w:rPr>
+          <w:rtl w:val="0"/>
+        </w:rPr>
+      </w:r>
+    </w:p>
+    <w:p xmlns:w14="http://schemas.microsoft.com/office/word/2010/wordml">
+      <w:pPr>
+        <w:spacing w:after="240" w:before="240" w:lineRule="auto"/>
+        <w:rPr/>
+      </w:pPr>
+      <w:r>
+        <w:rPr>
+          <w:b w:val="1"/>
+          <w:rtl w:val="0"/>
+        </w:rPr>
+        <w:t xml:space="preserve">Subject:</w:t>
+      </w:r>
+      <w:r>
+        <w:rPr>
+          <w:rtl w:val="0"/>
+        </w:rPr>
+        <w:t xml:space="preserve"> Request on Behalf of Client –  , ID: </w:t>
+      </w:r>
+    </w:p>
+    <w:p xmlns:w14="http://schemas.microsoft.com/office/word/2010/wordml">
+      <w:pPr>
+        <w:spacing w:after="240" w:before="240" w:lineRule="auto"/>
+        <w:rPr/>
+      </w:pPr>
+      <w:r>
+        <w:rPr>
+          <w:rtl w:val="0"/>
+        </w:rPr>
+        <w:t xml:space="preserve">To Whom It May Concern,</w:t>
+      </w:r>
+    </w:p>
+    <w:p xmlns:w14="http://schemas.microsoft.com/office/word/2010/wordml">
+      <w:pPr>
+        <w:spacing w:after="240" w:before="240" w:lineRule="auto"/>
+        <w:rPr/>
+      </w:pPr>
+      <w:r>
+        <w:rPr>
+          <w:rtl w:val="0"/>
+        </w:rPr>
+        <w:t xml:space="preserve">I am writing on behalf of my client,   (Client ID: </w:t>
+      </w:r>
+      <w:r>
+        <w:rPr>
+          <w:rtl w:val="0"/>
+        </w:rPr>
+        <w:t xml:space="preserve"/>
+      </w:r>
+      <w:r>
+        <w:rPr>
+          <w:rtl w:val="0"/>
+        </w:rPr>
+        <w:t xml:space="preserve">), regarding his ongoing case with your office.</w:t>
+      </w:r>
+    </w:p>
+    <w:p xmlns:w14="http://schemas.microsoft.com/office/word/2010/wordml">
+      <w:pPr>
+        <w:spacing w:after="240" w:before="240" w:lineRule="auto"/>
+        <w:rPr/>
+      </w:pPr>
+      <w:r>
+        <w:rPr>
+          <w:rtl w:val="0"/>
+        </w:rPr>
+        <w:t xml:space="preserve">Lorem ipsum dolor sit amet, consectetur adipiscing elit. Nulla facilisi. Sed malesuada, augue id dictum tristique, urna sem porttitor sapien, vitae gravida eros lectus in neque. Donec eu lorem sed nulla sollicitudin maximus. Vestibulum ante ipsum primis in faucibus orci luctus et ultrices posuere cubilia curae.</w:t>
+      </w:r>
+    </w:p>
+    <w:p xmlns:w14="http://schemas.microsoft.com/office/word/2010/wordml">
+      <w:pPr>
+        <w:spacing w:after="240" w:before="240" w:lineRule="auto"/>
+        <w:rPr/>
+      </w:pPr>
+      <w:r>
+        <w:rPr>
+          <w:rtl w:val="0"/>
+        </w:rPr>
+        <w:t xml:space="preserve">Pellentesque habitant morbi tristique senectus et netus et malesuada fames ac turpis egestas. Curabitur aliquet, mi nec bibendum pretium, est purus cursus est, non tincidunt orci sapien at risus. Vivamus suscipit eros ut turpis malesuada, eget facilisis eros hendrerit.</w:t>
+      </w:r>
+    </w:p>
+    <w:p xmlns:w14="http://schemas.microsoft.com/office/word/2010/wordml">
+      <w:pPr>
+        <w:spacing w:after="240" w:before="240" w:lineRule="auto"/>
+        <w:rPr/>
+      </w:pPr>
+      <w:r>
+        <w:rPr>
+          <w:rtl w:val="0"/>
+        </w:rPr>
+        <w:t xml:space="preserve">Sincerely,</w:t>
+        <w:br w:type="textWrapping"/>
+        <w:t xml:space="preserve">Lorem Ipsum</w:t>
+        <w:br w:type="textWrapping"/>
+        <w:t xml:space="preserve">Title</w:t>
+        <w:br w:type="textWrapping"/>
+        <w:t xml:space="preserve">Non Profit</w:t>
+      </w:r>
+    </w:p>
+    <w:sectPr>
+      <w:pgSz w:h="15840" w:w="12240" w:orient="portrait"/>
+      <w:pgMar w:bottom="1440" w:top="1440" w:left="1440" w:right="1440" w:header="720" w:footer="720"/>
+      <w:pgNumType w:start="1"/>
+    </w:sectPr>
+    <w:p xmlns:w14="http://schemas.microsoft.com/office/word/2010/wordml">
+      <w:pPr>
+        <w:spacing w:after="240" w:before="240" w:lineRule="auto"/>
+        <w:rPr/>
+      </w:pPr>
+      <w:r>
+        <w:rPr>
+          <w:rtl w:val="0"/>
+        </w:rPr>
+        <w:t xml:space="preserve">Non Profit</w:t>
+      </w:r>
+      <w:r>
+        <w:rPr>
+          <w:b w:val="1"/>
+          <w:rtl w:val="0"/>
+        </w:rPr>
+        <w:br w:type="textWrapping"/>
+      </w:r>
+      <w:r>
+        <w:rPr>
+          <w:rtl w:val="0"/>
+        </w:rPr>
+        <w:t xml:space="preserve">123 main st</w:t>
+      </w:r>
+      <w:r>
+        <w:rPr>
+          <w:rtl w:val="0"/>
+        </w:rPr>
+        <w:br w:type="textWrapping"/>
+        <w:t xml:space="preserve">Cityville, NC, 12345</w:t>
+        <w:br w:type="textWrapping"/>
+        <w:t xml:space="preserve">Phone: (123) 456-7890</w:t>
+      </w:r>
+    </w:p>
+    <w:p xmlns:w14="http://schemas.microsoft.com/office/word/2010/wordml">
+      <w:pPr>
+        <w:spacing w:after="240" w:before="240" w:lineRule="auto"/>
+        <w:rPr/>
+      </w:pPr>
+      <w:r>
+        <w:rPr>
+          <w:b w:val="1"/>
+          <w:rtl w:val="0"/>
+        </w:rPr>
+        <w:t xml:space="preserve">Date:</w:t>
+      </w:r>
+      <w:r>
+        <w:rPr>
+          <w:rtl w:val="0"/>
+        </w:rPr>
+        <w:t xml:space="preserve"> 2025-09-05</w:t>
+      </w:r>
+    </w:p>
+    <w:p xmlns:w14="http://schemas.microsoft.com/office/word/2010/wordml">
+      <w:pPr>
+        <w:spacing w:after="240" w:before="240" w:lineRule="auto"/>
+        <w:rPr/>
+      </w:pPr>
+      <w:r>
+        <w:rPr>
+          <w:b w:val="1"/>
+          <w:rtl w:val="0"/>
+        </w:rPr>
+        <w:t xml:space="preserve">To:</w:t>
+        <w:br w:type="textWrapping"/>
+      </w:r>
+      <w:r>
+        <w:rPr>
+          <w:rtl w:val="0"/>
+        </w:rPr>
+        <w:t xml:space="preserve">Agency</w:t>
+      </w:r>
+      <w:r>
+        <w:rPr>
+          <w:rtl w:val="0"/>
+        </w:rPr>
+        <w:br w:type="textWrapping"/>
+        <w:t xml:space="preserve">DEPT</w:t>
+        <w:br w:type="textWrapping"/>
+        <w:t xml:space="preserve">456 second st</w:t>
+        <w:br w:type="textWrapping"/>
+        <w:t xml:space="preserve">Cityville, NC, 12345</w:t>
+      </w:r>
+    </w:p>
+    <w:p xmlns:w14="http://schemas.microsoft.com/office/word/2010/wordml">
+      <w:pPr>
+        <w:rPr/>
+      </w:pPr>
+      <w:r>
+        <w:pict>
+          <v:rect style="width:0.0pt;height:1.5pt" o:hr="t" o:hrstd="t" o:hralign="center" fillcolor="#A0A0A0" stroked="f"/>
+        </w:pict>
+      </w:r>
+      <w:r>
+        <w:rPr>
+          <w:rtl w:val="0"/>
+        </w:rPr>
+      </w:r>
+    </w:p>
+    <w:p xmlns:w14="http://schemas.microsoft.com/office/word/2010/wordml">
+      <w:pPr>
+        <w:spacing w:after="240" w:before="240" w:lineRule="auto"/>
+        <w:rPr/>
+      </w:pPr>
+      <w:r>
+        <w:rPr>
+          <w:b w:val="1"/>
+          <w:rtl w:val="0"/>
+        </w:rPr>
+        <w:t xml:space="preserve">Subject:</w:t>
+      </w:r>
+      <w:r>
+        <w:rPr>
+          <w:rtl w:val="0"/>
+        </w:rPr>
+        <w:t xml:space="preserve"> Request on Behalf of Client –  , ID: </w:t>
+      </w:r>
+    </w:p>
+    <w:p xmlns:w14="http://schemas.microsoft.com/office/word/2010/wordml">
+      <w:pPr>
+        <w:spacing w:after="240" w:before="240" w:lineRule="auto"/>
+        <w:rPr/>
+      </w:pPr>
+      <w:r>
+        <w:rPr>
+          <w:rtl w:val="0"/>
+        </w:rPr>
+        <w:t xml:space="preserve">To Whom It May Concern,</w:t>
+      </w:r>
+    </w:p>
+    <w:p xmlns:w14="http://schemas.microsoft.com/office/word/2010/wordml">
+      <w:pPr>
+        <w:spacing w:after="240" w:before="240" w:lineRule="auto"/>
+        <w:rPr/>
+      </w:pPr>
+      <w:r>
+        <w:rPr>
+          <w:rtl w:val="0"/>
+        </w:rPr>
+        <w:t xml:space="preserve">I am writing on behalf of my client,   (Client ID: </w:t>
+      </w:r>
+      <w:r>
+        <w:rPr>
+          <w:rtl w:val="0"/>
+        </w:rPr>
+        <w:t xml:space="preserve"/>
+      </w:r>
+      <w:r>
+        <w:rPr>
+          <w:rtl w:val="0"/>
+        </w:rPr>
+        <w:t xml:space="preserve">), regarding his ongoing case with your office.</w:t>
+      </w:r>
+    </w:p>
+    <w:p xmlns:w14="http://schemas.microsoft.com/office/word/2010/wordml">
+      <w:pPr>
+        <w:spacing w:after="240" w:before="240" w:lineRule="auto"/>
+        <w:rPr/>
+      </w:pPr>
+      <w:r>
+        <w:rPr>
+          <w:rtl w:val="0"/>
+        </w:rPr>
+        <w:t xml:space="preserve">Lorem ipsum dolor sit amet, consectetur adipiscing elit. Nulla facilisi. Sed malesuada, augue id dictum tristique, urna sem porttitor sapien, vitae gravida eros lectus in neque. Donec eu lorem sed nulla sollicitudin maximus. Vestibulum ante ipsum primis in faucibus orci luctus et ultrices posuere cubilia curae.</w:t>
+      </w:r>
+    </w:p>
+    <w:p xmlns:w14="http://schemas.microsoft.com/office/word/2010/wordml">
+      <w:pPr>
+        <w:spacing w:after="240" w:before="240" w:lineRule="auto"/>
+        <w:rPr/>
+      </w:pPr>
+      <w:r>
+        <w:rPr>
+          <w:rtl w:val="0"/>
+        </w:rPr>
+        <w:t xml:space="preserve">Pellentesque habitant morbi tristique senectus et netus et malesuada fames ac turpis egestas. Curabitur aliquet, mi nec bibendum pretium, est purus cursus est, non tincidunt orci sapien at risus. Vivamus suscipit eros ut turpis malesuada, eget facilisis eros hendrerit.</w:t>
+      </w:r>
+    </w:p>
+    <w:p xmlns:w14="http://schemas.microsoft.com/office/word/2010/wordml">
+      <w:pPr>
+        <w:spacing w:after="240" w:before="240" w:lineRule="auto"/>
+        <w:rPr/>
+      </w:pPr>
+      <w:r>
+        <w:rPr>
+          <w:rtl w:val="0"/>
+        </w:rPr>
+        <w:t xml:space="preserve">Sincerely,</w:t>
+        <w:br w:type="textWrapping"/>
+        <w:t xml:space="preserve">Lorem Ipsum</w:t>
+        <w:br w:type="textWrapping"/>
+        <w:t xml:space="preserve">Title</w:t>
+        <w:br w:type="textWrapping"/>
+        <w:t xml:space="preserve">Non Profit</w:t>
+      </w:r>
+    </w:p>
+    <w:sectPr>
+      <w:pgSz w:h="15840" w:w="12240" w:orient="portrait"/>
+      <w:pgMar w:bottom="1440" w:top="1440" w:left="1440" w:right="1440" w:header="720" w:footer="720"/>
+      <w:pgNumType w:start="1"/>
+    </w:sectPr>
+    <w:p xmlns:w14="http://schemas.microsoft.com/office/word/2010/wordml">
+      <w:pPr>
+        <w:spacing w:after="240" w:before="240" w:lineRule="auto"/>
+        <w:rPr/>
+      </w:pPr>
+      <w:r>
+        <w:rPr>
+          <w:rtl w:val="0"/>
+        </w:rPr>
+        <w:t xml:space="preserve">Non Profit</w:t>
+      </w:r>
+      <w:r>
+        <w:rPr>
+          <w:b w:val="1"/>
+          <w:rtl w:val="0"/>
+        </w:rPr>
+        <w:br w:type="textWrapping"/>
+      </w:r>
+      <w:r>
+        <w:rPr>
+          <w:rtl w:val="0"/>
+        </w:rPr>
+        <w:t xml:space="preserve">123 main st</w:t>
+      </w:r>
+      <w:r>
+        <w:rPr>
+          <w:rtl w:val="0"/>
+        </w:rPr>
+        <w:br w:type="textWrapping"/>
+        <w:t xml:space="preserve">Cityville, NC, 12345</w:t>
+        <w:br w:type="textWrapping"/>
+        <w:t xml:space="preserve">Phone: (123) 456-7890</w:t>
+      </w:r>
+    </w:p>
+    <w:p xmlns:w14="http://schemas.microsoft.com/office/word/2010/wordml">
+      <w:pPr>
+        <w:spacing w:after="240" w:before="240" w:lineRule="auto"/>
+        <w:rPr/>
+      </w:pPr>
+      <w:r>
+        <w:rPr>
+          <w:b w:val="1"/>
+          <w:rtl w:val="0"/>
+        </w:rPr>
+        <w:t xml:space="preserve">Date:</w:t>
+      </w:r>
+      <w:r>
+        <w:rPr>
+          <w:rtl w:val="0"/>
+        </w:rPr>
+        <w:t xml:space="preserve"> 2025-09-05</w:t>
+      </w:r>
+    </w:p>
+    <w:p xmlns:w14="http://schemas.microsoft.com/office/word/2010/wordml">
+      <w:pPr>
+        <w:spacing w:after="240" w:before="240" w:lineRule="auto"/>
+        <w:rPr/>
+      </w:pPr>
+      <w:r>
+        <w:rPr>
+          <w:b w:val="1"/>
+          <w:rtl w:val="0"/>
+        </w:rPr>
+        <w:t xml:space="preserve">To:</w:t>
+        <w:br w:type="textWrapping"/>
+      </w:r>
+      <w:r>
+        <w:rPr>
+          <w:rtl w:val="0"/>
+        </w:rPr>
+        <w:t xml:space="preserve">Agency</w:t>
+      </w:r>
+      <w:r>
+        <w:rPr>
+          <w:rtl w:val="0"/>
+        </w:rPr>
+        <w:br w:type="textWrapping"/>
+        <w:t xml:space="preserve">DEPT</w:t>
+        <w:br w:type="textWrapping"/>
+        <w:t xml:space="preserve">456 second st</w:t>
+        <w:br w:type="textWrapping"/>
+        <w:t xml:space="preserve">Cityville, NC, 12345</w:t>
+      </w:r>
+    </w:p>
+    <w:p xmlns:w14="http://schemas.microsoft.com/office/word/2010/wordml">
+      <w:pPr>
+        <w:rPr/>
+      </w:pPr>
+      <w:r>
+        <w:pict>
+          <v:rect style="width:0.0pt;height:1.5pt" o:hr="t" o:hrstd="t" o:hralign="center" fillcolor="#A0A0A0" stroked="f"/>
+        </w:pict>
+      </w:r>
+      <w:r>
+        <w:rPr>
+          <w:rtl w:val="0"/>
+        </w:rPr>
+      </w:r>
+    </w:p>
+    <w:p xmlns:w14="http://schemas.microsoft.com/office/word/2010/wordml">
+      <w:pPr>
+        <w:spacing w:after="240" w:before="240" w:lineRule="auto"/>
+        <w:rPr/>
+      </w:pPr>
+      <w:r>
+        <w:rPr>
+          <w:b w:val="1"/>
+          <w:rtl w:val="0"/>
+        </w:rPr>
+        <w:t xml:space="preserve">Subject:</w:t>
+      </w:r>
+      <w:r>
+        <w:rPr>
+          <w:rtl w:val="0"/>
+        </w:rPr>
+        <w:t xml:space="preserve"> Request on Behalf of Client –  , ID: </w:t>
+      </w:r>
+    </w:p>
+    <w:p xmlns:w14="http://schemas.microsoft.com/office/word/2010/wordml">
+      <w:pPr>
+        <w:spacing w:after="240" w:before="240" w:lineRule="auto"/>
+        <w:rPr/>
+      </w:pPr>
+      <w:r>
+        <w:rPr>
+          <w:rtl w:val="0"/>
+        </w:rPr>
+        <w:t xml:space="preserve">To Whom It May Concern,</w:t>
+      </w:r>
+    </w:p>
+    <w:p xmlns:w14="http://schemas.microsoft.com/office/word/2010/wordml">
+      <w:pPr>
+        <w:spacing w:after="240" w:before="240" w:lineRule="auto"/>
+        <w:rPr/>
+      </w:pPr>
+      <w:r>
+        <w:rPr>
+          <w:rtl w:val="0"/>
+        </w:rPr>
+        <w:t xml:space="preserve">I am writing on behalf of my client,   (Client ID: </w:t>
+      </w:r>
+      <w:r>
+        <w:rPr>
+          <w:rtl w:val="0"/>
+        </w:rPr>
+        <w:t xml:space="preserve"/>
+      </w:r>
+      <w:r>
+        <w:rPr>
+          <w:rtl w:val="0"/>
+        </w:rPr>
+        <w:t xml:space="preserve">), regarding his ongoing case with your office.</w:t>
+      </w:r>
+    </w:p>
+    <w:p xmlns:w14="http://schemas.microsoft.com/office/word/2010/wordml">
+      <w:pPr>
+        <w:spacing w:after="240" w:before="240" w:lineRule="auto"/>
+        <w:rPr/>
+      </w:pPr>
+      <w:r>
+        <w:rPr>
+          <w:rtl w:val="0"/>
+        </w:rPr>
+        <w:t xml:space="preserve">Lorem ipsum dolor sit amet, consectetur adipiscing elit. Nulla facilisi. Sed malesuada, augue id dictum tristique, urna sem porttitor sapien, vitae gravida eros lectus in neque. Donec eu lorem sed nulla sollicitudin maximus. Vestibulum ante ipsum primis in faucibus orci luctus et ultrices posuere cubilia curae.</w:t>
+      </w:r>
+    </w:p>
+    <w:p xmlns:w14="http://schemas.microsoft.com/office/word/2010/wordml">
+      <w:pPr>
+        <w:spacing w:after="240" w:before="240" w:lineRule="auto"/>
+        <w:rPr/>
+      </w:pPr>
+      <w:r>
+        <w:rPr>
+          <w:rtl w:val="0"/>
+        </w:rPr>
+        <w:t xml:space="preserve">Pellentesque habitant morbi tristique senectus et netus et malesuada fames ac turpis egestas. Curabitur aliquet, mi nec bibendum pretium, est purus cursus est, non tincidunt orci sapien at risus. Vivamus suscipit eros ut turpis malesuada, eget facilisis eros hendrerit.</w:t>
+      </w:r>
+    </w:p>
+    <w:p xmlns:w14="http://schemas.microsoft.com/office/word/2010/wordml">
+      <w:pPr>
+        <w:spacing w:after="240" w:before="240" w:lineRule="auto"/>
+        <w:rPr/>
+      </w:pPr>
+      <w:r>
+        <w:rPr>
+          <w:rtl w:val="0"/>
+        </w:rPr>
+        <w:t xml:space="preserve">Sincerely,</w:t>
+        <w:br w:type="textWrapping"/>
+        <w:t xml:space="preserve">Lorem Ipsum</w:t>
+        <w:br w:type="textWrapping"/>
+        <w:t xml:space="preserve">Title</w:t>
+        <w:br w:type="textWrapping"/>
+        <w:t xml:space="preserve">Non Profit</w:t>
+      </w:r>
+    </w:p>
+    <w:sectPr>
+      <w:pgSz w:h="15840" w:w="12240" w:orient="portrait"/>
+      <w:pgMar w:bottom="1440" w:top="1440" w:left="1440" w:right="1440" w:header="720" w:footer="720"/>
+      <w:pgNumType w:start="1"/>
+    </w:sectPr>
+    <w:p xmlns:w14="http://schemas.microsoft.com/office/word/2010/wordml">
+      <w:pPr>
+        <w:spacing w:after="240" w:before="240" w:lineRule="auto"/>
+        <w:rPr/>
+      </w:pPr>
+      <w:r>
+        <w:rPr>
+          <w:rtl w:val="0"/>
+        </w:rPr>
+        <w:t xml:space="preserve">Non Profit</w:t>
+      </w:r>
+      <w:r>
+        <w:rPr>
+          <w:b w:val="1"/>
+          <w:rtl w:val="0"/>
+        </w:rPr>
+        <w:br w:type="textWrapping"/>
+      </w:r>
+      <w:r>
+        <w:rPr>
+          <w:rtl w:val="0"/>
+        </w:rPr>
+        <w:t xml:space="preserve">123 main st</w:t>
+      </w:r>
+      <w:r>
+        <w:rPr>
+          <w:rtl w:val="0"/>
+        </w:rPr>
+        <w:br w:type="textWrapping"/>
+        <w:t xml:space="preserve">Cityville, NC, 12345</w:t>
+        <w:br w:type="textWrapping"/>
+        <w:t xml:space="preserve">Phone: (123) 456-7890</w:t>
+      </w:r>
+    </w:p>
+    <w:p xmlns:w14="http://schemas.microsoft.com/office/word/2010/wordml">
+      <w:pPr>
+        <w:spacing w:after="240" w:before="240" w:lineRule="auto"/>
+        <w:rPr/>
+      </w:pPr>
+      <w:r>
+        <w:rPr>
+          <w:b w:val="1"/>
+          <w:rtl w:val="0"/>
+        </w:rPr>
+        <w:t xml:space="preserve">Date:</w:t>
+      </w:r>
+      <w:r>
+        <w:rPr>
+          <w:rtl w:val="0"/>
+        </w:rPr>
+        <w:t xml:space="preserve"> 2025-09-05</w:t>
+      </w:r>
+    </w:p>
+    <w:p xmlns:w14="http://schemas.microsoft.com/office/word/2010/wordml">
+      <w:pPr>
+        <w:spacing w:after="240" w:before="240" w:lineRule="auto"/>
+        <w:rPr/>
+      </w:pPr>
+      <w:r>
+        <w:rPr>
+          <w:b w:val="1"/>
+          <w:rtl w:val="0"/>
+        </w:rPr>
+        <w:t xml:space="preserve">To:</w:t>
+        <w:br w:type="textWrapping"/>
+      </w:r>
+      <w:r>
+        <w:rPr>
+          <w:rtl w:val="0"/>
+        </w:rPr>
+        <w:t xml:space="preserve">Agency</w:t>
+      </w:r>
+      <w:r>
+        <w:rPr>
+          <w:rtl w:val="0"/>
+        </w:rPr>
+        <w:br w:type="textWrapping"/>
+        <w:t xml:space="preserve">DEPT</w:t>
+        <w:br w:type="textWrapping"/>
+        <w:t xml:space="preserve">456 second st</w:t>
+        <w:br w:type="textWrapping"/>
+        <w:t xml:space="preserve">Cityville, NC, 12345</w:t>
+      </w:r>
+    </w:p>
+    <w:p xmlns:w14="http://schemas.microsoft.com/office/word/2010/wordml">
+      <w:pPr>
+        <w:rPr/>
+      </w:pPr>
+      <w:r>
+        <w:pict>
+          <v:rect style="width:0.0pt;height:1.5pt" o:hr="t" o:hrstd="t" o:hralign="center" fillcolor="#A0A0A0" stroked="f"/>
+        </w:pict>
+      </w:r>
+      <w:r>
+        <w:rPr>
+          <w:rtl w:val="0"/>
+        </w:rPr>
+      </w:r>
+    </w:p>
+    <w:p xmlns:w14="http://schemas.microsoft.com/office/word/2010/wordml">
+      <w:pPr>
+        <w:spacing w:after="240" w:before="240" w:lineRule="auto"/>
+        <w:rPr/>
+      </w:pPr>
+      <w:r>
+        <w:rPr>
+          <w:b w:val="1"/>
+          <w:rtl w:val="0"/>
+        </w:rPr>
+        <w:t xml:space="preserve">Subject:</w:t>
+      </w:r>
+      <w:r>
+        <w:rPr>
+          <w:rtl w:val="0"/>
+        </w:rPr>
+        <w:t xml:space="preserve"> Request on Behalf of Client –  , ID: </w:t>
+      </w:r>
+    </w:p>
+    <w:p xmlns:w14="http://schemas.microsoft.com/office/word/2010/wordml">
+      <w:pPr>
+        <w:spacing w:after="240" w:before="240" w:lineRule="auto"/>
+        <w:rPr/>
+      </w:pPr>
+      <w:r>
+        <w:rPr>
+          <w:rtl w:val="0"/>
+        </w:rPr>
+        <w:t xml:space="preserve">To Whom It May Concern,</w:t>
+      </w:r>
+    </w:p>
+    <w:p xmlns:w14="http://schemas.microsoft.com/office/word/2010/wordml">
+      <w:pPr>
+        <w:spacing w:after="240" w:before="240" w:lineRule="auto"/>
+        <w:rPr/>
+      </w:pPr>
+      <w:r>
+        <w:rPr>
+          <w:rtl w:val="0"/>
+        </w:rPr>
+        <w:t xml:space="preserve">I am writing on behalf of my client,   (Client ID: </w:t>
+      </w:r>
+      <w:r>
+        <w:rPr>
+          <w:rtl w:val="0"/>
+        </w:rPr>
+        <w:t xml:space="preserve"/>
+      </w:r>
+      <w:r>
+        <w:rPr>
+          <w:rtl w:val="0"/>
+        </w:rPr>
+        <w:t xml:space="preserve">), regarding his ongoing case with your office.</w:t>
+      </w:r>
+    </w:p>
+    <w:p xmlns:w14="http://schemas.microsoft.com/office/word/2010/wordml">
+      <w:pPr>
+        <w:spacing w:after="240" w:before="240" w:lineRule="auto"/>
+        <w:rPr/>
+      </w:pPr>
+      <w:r>
+        <w:rPr>
+          <w:rtl w:val="0"/>
+        </w:rPr>
+        <w:t xml:space="preserve">Lorem ipsum dolor sit amet, consectetur adipiscing elit. Nulla facilisi. Sed malesuada, augue id dictum tristique, urna sem porttitor sapien, vitae gravida eros lectus in neque. Donec eu lorem sed nulla sollicitudin maximus. Vestibulum ante ipsum primis in faucibus orci luctus et ultrices posuere cubilia curae.</w:t>
+      </w:r>
+    </w:p>
+    <w:p xmlns:w14="http://schemas.microsoft.com/office/word/2010/wordml">
+      <w:pPr>
+        <w:spacing w:after="240" w:before="240" w:lineRule="auto"/>
+        <w:rPr/>
+      </w:pPr>
+      <w:r>
+        <w:rPr>
+          <w:rtl w:val="0"/>
+        </w:rPr>
+        <w:t xml:space="preserve">Pellentesque habitant morbi tristique senectus et netus et malesuada fames ac turpis egestas. Curabitur aliquet, mi nec bibendum pretium, est purus cursus est, non tincidunt orci sapien at risus. Vivamus suscipit eros ut turpis malesuada, eget facilisis eros hendrerit.</w:t>
+      </w:r>
+    </w:p>
+    <w:p xmlns:w14="http://schemas.microsoft.com/office/word/2010/wordml">
+      <w:pPr>
+        <w:spacing w:after="240" w:before="240" w:lineRule="auto"/>
+        <w:rPr/>
+      </w:pPr>
+      <w:r>
+        <w:rPr>
+          <w:rtl w:val="0"/>
+        </w:rPr>
+        <w:t xml:space="preserve">Sincerely,</w:t>
+        <w:br w:type="textWrapping"/>
+        <w:t xml:space="preserve">Lorem Ipsum</w:t>
+        <w:br w:type="textWrapping"/>
+        <w:t xml:space="preserve">Title</w:t>
+        <w:br w:type="textWrapping"/>
+        <w:t xml:space="preserve">Non Profit</w:t>
+      </w:r>
+    </w:p>
+    <w:sectPr>
+      <w:pgSz w:h="15840" w:w="12240" w:orient="portrait"/>
+      <w:pgMar w:bottom="1440" w:top="1440" w:left="1440" w:right="1440" w:header="720" w:footer="720"/>
+      <w:pgNumType w:start="1"/>
+    </w:sectPr>
+    <w:p xmlns:w14="http://schemas.microsoft.com/office/word/2010/wordml">
+      <w:pPr>
+        <w:spacing w:after="240" w:before="240" w:lineRule="auto"/>
+        <w:rPr/>
+      </w:pPr>
+      <w:r>
+        <w:rPr>
+          <w:rtl w:val="0"/>
+        </w:rPr>
+        <w:t xml:space="preserve">Non Profit</w:t>
+      </w:r>
+      <w:r>
+        <w:rPr>
+          <w:b w:val="1"/>
+          <w:rtl w:val="0"/>
+        </w:rPr>
+        <w:br w:type="textWrapping"/>
+      </w:r>
+      <w:r>
+        <w:rPr>
+          <w:rtl w:val="0"/>
+        </w:rPr>
+        <w:t xml:space="preserve">123 main st</w:t>
+      </w:r>
+      <w:r>
+        <w:rPr>
+          <w:rtl w:val="0"/>
+        </w:rPr>
+        <w:br w:type="textWrapping"/>
+        <w:t xml:space="preserve">Cityville, NC, 12345</w:t>
+        <w:br w:type="textWrapping"/>
+        <w:t xml:space="preserve">Phone: (123) 456-7890</w:t>
+      </w:r>
+    </w:p>
+    <w:p xmlns:w14="http://schemas.microsoft.com/office/word/2010/wordml">
+      <w:pPr>
+        <w:spacing w:after="240" w:before="240" w:lineRule="auto"/>
+        <w:rPr/>
+      </w:pPr>
+      <w:r>
+        <w:rPr>
+          <w:b w:val="1"/>
+          <w:rtl w:val="0"/>
+        </w:rPr>
+        <w:t xml:space="preserve">Date:</w:t>
+      </w:r>
+      <w:r>
+        <w:rPr>
+          <w:rtl w:val="0"/>
+        </w:rPr>
+        <w:t xml:space="preserve"> 2025-09-05</w:t>
+      </w:r>
+    </w:p>
+    <w:p xmlns:w14="http://schemas.microsoft.com/office/word/2010/wordml">
+      <w:pPr>
+        <w:spacing w:after="240" w:before="240" w:lineRule="auto"/>
+        <w:rPr/>
+      </w:pPr>
+      <w:r>
+        <w:rPr>
+          <w:b w:val="1"/>
+          <w:rtl w:val="0"/>
+        </w:rPr>
+        <w:t xml:space="preserve">To:</w:t>
+        <w:br w:type="textWrapping"/>
+      </w:r>
+      <w:r>
+        <w:rPr>
+          <w:rtl w:val="0"/>
+        </w:rPr>
+        <w:t xml:space="preserve">Agency</w:t>
+      </w:r>
+      <w:r>
+        <w:rPr>
+          <w:rtl w:val="0"/>
+        </w:rPr>
+        <w:br w:type="textWrapping"/>
+        <w:t xml:space="preserve">DEPT</w:t>
+        <w:br w:type="textWrapping"/>
+        <w:t xml:space="preserve">456 second st</w:t>
+        <w:br w:type="textWrapping"/>
+        <w:t xml:space="preserve">Cityville, NC, 12345</w:t>
+      </w:r>
+    </w:p>
+    <w:p xmlns:w14="http://schemas.microsoft.com/office/word/2010/wordml">
+      <w:pPr>
+        <w:rPr/>
+      </w:pPr>
+      <w:r>
+        <w:pict>
+          <v:rect style="width:0.0pt;height:1.5pt" o:hr="t" o:hrstd="t" o:hralign="center" fillcolor="#A0A0A0" stroked="f"/>
+        </w:pict>
+      </w:r>
+      <w:r>
+        <w:rPr>
+          <w:rtl w:val="0"/>
+        </w:rPr>
+      </w:r>
+    </w:p>
+    <w:p xmlns:w14="http://schemas.microsoft.com/office/word/2010/wordml">
+      <w:pPr>
+        <w:spacing w:after="240" w:before="240" w:lineRule="auto"/>
+        <w:rPr/>
+      </w:pPr>
+      <w:r>
+        <w:rPr>
+          <w:b w:val="1"/>
+          <w:rtl w:val="0"/>
+        </w:rPr>
+        <w:t xml:space="preserve">Subject:</w:t>
+      </w:r>
+      <w:r>
+        <w:rPr>
+          <w:rtl w:val="0"/>
+        </w:rPr>
+        <w:t xml:space="preserve"> Request on Behalf of Client –  , ID: </w:t>
+      </w:r>
+    </w:p>
+    <w:p xmlns:w14="http://schemas.microsoft.com/office/word/2010/wordml">
+      <w:pPr>
+        <w:spacing w:after="240" w:before="240" w:lineRule="auto"/>
+        <w:rPr/>
+      </w:pPr>
+      <w:r>
+        <w:rPr>
+          <w:rtl w:val="0"/>
+        </w:rPr>
+        <w:t xml:space="preserve">To Whom It May Concern,</w:t>
+      </w:r>
+    </w:p>
+    <w:p xmlns:w14="http://schemas.microsoft.com/office/word/2010/wordml">
+      <w:pPr>
+        <w:spacing w:after="240" w:before="240" w:lineRule="auto"/>
+        <w:rPr/>
+      </w:pPr>
+      <w:r>
+        <w:rPr>
+          <w:rtl w:val="0"/>
+        </w:rPr>
+        <w:t xml:space="preserve">I am writing on behalf of my client,   (Client ID: </w:t>
+      </w:r>
+      <w:r>
+        <w:rPr>
+          <w:rtl w:val="0"/>
+        </w:rPr>
+        <w:t xml:space="preserve"/>
+      </w:r>
+      <w:r>
+        <w:rPr>
+          <w:rtl w:val="0"/>
+        </w:rPr>
+        <w:t xml:space="preserve">), regarding his ongoing case with your office.</w:t>
+      </w:r>
+    </w:p>
+    <w:p xmlns:w14="http://schemas.microsoft.com/office/word/2010/wordml">
+      <w:pPr>
+        <w:spacing w:after="240" w:before="240" w:lineRule="auto"/>
+        <w:rPr/>
+      </w:pPr>
+      <w:r>
+        <w:rPr>
+          <w:rtl w:val="0"/>
+        </w:rPr>
+        <w:t xml:space="preserve">Lorem ipsum dolor sit amet, consectetur adipiscing elit. Nulla facilisi. Sed malesuada, augue id dictum tristique, urna sem porttitor sapien, vitae gravida eros lectus in neque. Donec eu lorem sed nulla sollicitudin maximus. Vestibulum ante ipsum primis in faucibus orci luctus et ultrices posuere cubilia curae.</w:t>
+      </w:r>
+    </w:p>
+    <w:p xmlns:w14="http://schemas.microsoft.com/office/word/2010/wordml">
+      <w:pPr>
+        <w:spacing w:after="240" w:before="240" w:lineRule="auto"/>
+        <w:rPr/>
+      </w:pPr>
+      <w:r>
+        <w:rPr>
+          <w:rtl w:val="0"/>
+        </w:rPr>
+        <w:t xml:space="preserve">Pellentesque habitant morbi tristique senectus et netus et malesuada fames ac turpis egestas. Curabitur aliquet, mi nec bibendum pretium, est purus cursus est, non tincidunt orci sapien at risus. Vivamus suscipit eros ut turpis malesuada, eget facilisis eros hendrerit.</w:t>
+      </w:r>
+    </w:p>
+    <w:p xmlns:w14="http://schemas.microsoft.com/office/word/2010/wordml">
+      <w:pPr>
+        <w:spacing w:after="240" w:before="240" w:lineRule="auto"/>
+        <w:rPr/>
+      </w:pPr>
+      <w:r>
+        <w:rPr>
+          <w:rtl w:val="0"/>
+        </w:rPr>
+        <w:t xml:space="preserve">Sincerely,</w:t>
+        <w:br w:type="textWrapping"/>
+        <w:t xml:space="preserve">Lorem Ipsum</w:t>
+        <w:br w:type="textWrapping"/>
+        <w:t xml:space="preserve">Title</w:t>
+        <w:br w:type="textWrapping"/>
+        <w:t xml:space="preserve">Non Profit</w:t>
+      </w:r>
+    </w:p>
+    <w:sectPr>
+      <w:pgSz w:h="15840" w:w="12240" w:orient="portrait"/>
+      <w:pgMar w:bottom="1440" w:top="1440" w:left="1440" w:right="1440" w:header="720" w:footer="720"/>
+      <w:pgNumType w:start="1"/>
+    </w:sectPr>
+    <w:p xmlns:w14="http://schemas.microsoft.com/office/word/2010/wordml">
+      <w:pPr>
+        <w:spacing w:after="240" w:before="240" w:lineRule="auto"/>
+        <w:rPr/>
+      </w:pPr>
+      <w:r>
+        <w:rPr>
+          <w:rtl w:val="0"/>
+        </w:rPr>
+        <w:t xml:space="preserve">Non Profit</w:t>
+      </w:r>
+      <w:r>
+        <w:rPr>
+          <w:b w:val="1"/>
+          <w:rtl w:val="0"/>
+        </w:rPr>
+        <w:br w:type="textWrapping"/>
+      </w:r>
+      <w:r>
+        <w:rPr>
+          <w:rtl w:val="0"/>
+        </w:rPr>
+        <w:t xml:space="preserve">123 main st</w:t>
+      </w:r>
+      <w:r>
+        <w:rPr>
+          <w:rtl w:val="0"/>
+        </w:rPr>
+        <w:br w:type="textWrapping"/>
+        <w:t xml:space="preserve">Cityville, NC, 12345</w:t>
+        <w:br w:type="textWrapping"/>
+        <w:t xml:space="preserve">Phone: (123) 456-7890</w:t>
+      </w:r>
+    </w:p>
+    <w:p xmlns:w14="http://schemas.microsoft.com/office/word/2010/wordml">
+      <w:pPr>
+        <w:spacing w:after="240" w:before="240" w:lineRule="auto"/>
+        <w:rPr/>
+      </w:pPr>
+      <w:r>
+        <w:rPr>
+          <w:b w:val="1"/>
+          <w:rtl w:val="0"/>
+        </w:rPr>
+        <w:t xml:space="preserve">Date:</w:t>
+      </w:r>
+      <w:r>
+        <w:rPr>
+          <w:rtl w:val="0"/>
+        </w:rPr>
+        <w:t xml:space="preserve"> 2025-09-05</w:t>
       </w:r>
     </w:p>
     <w:p xmlns:w14="http://schemas.microsoft.com/office/word/2010/wordml">

</xml_diff>

<commit_message>
alter the letter doc to include non profit org information and change name to template
</commit_message>
<xml_diff>
--- a/files/output.docx
+++ b/files/output.docx
@@ -18,7 +18,7 @@
           <w:sz w:val="24"/>
           <w:sz-cs w:val="24"/>
         </w:rPr>
-        <w:t xml:space="preserve">Non Profit</w:t>
+        <w:t xml:space="preserve">JC’s Reach-Out </w:t>
       </w:r>
       <w:r>
         <w:rPr>
@@ -37,9 +37,9 @@
           <w:sz w:val="24"/>
           <w:sz-cs w:val="24"/>
         </w:rPr>
-        <w:t xml:space="preserve">123 main st</w:t>
+        <w:t xml:space="preserve">300 Black Belt World Dr.</w:t>
         <w:br/>
-        <w:t xml:space="preserve">Cityville, NC, 12345</w:t>
+        <w:t xml:space="preserve">Knightdale, NC, 27545</w:t>
         <w:br/>
         <w:t xml:space="preserve">Phone: (123) 456-7890</w:t>
       </w:r>
@@ -236,7 +236,7 @@
         <w:br/>
         <w:t xml:space="preserve">Title</w:t>
         <w:br/>
-        <w:t xml:space="preserve">Non Profit</w:t>
+        <w:t xml:space="preserve"/>
       </w:r>
     </w:p>
     <w:sectPr>
@@ -253,7 +253,7 @@
           <w:sz w:val="24"/>
           <w:sz-cs w:val="24"/>
         </w:rPr>
-        <w:t xml:space="preserve">Non Profit</w:t>
+        <w:t xml:space="preserve">JC’s Reach-Out </w:t>
       </w:r>
       <w:r>
         <w:rPr>
@@ -272,9 +272,9 @@
           <w:sz w:val="24"/>
           <w:sz-cs w:val="24"/>
         </w:rPr>
-        <w:t xml:space="preserve">123 main st</w:t>
+        <w:t xml:space="preserve">300 Black Belt World Dr.</w:t>
         <w:br/>
-        <w:t xml:space="preserve">Cityville, NC, 12345</w:t>
+        <w:t xml:space="preserve">Knightdale, NC, 27545</w:t>
         <w:br/>
         <w:t xml:space="preserve">Phone: (123) 456-7890</w:t>
       </w:r>
@@ -471,7 +471,7 @@
         <w:br/>
         <w:t xml:space="preserve">Title</w:t>
         <w:br/>
-        <w:t xml:space="preserve">Non Profit</w:t>
+        <w:t xml:space="preserve"/>
       </w:r>
     </w:p>
     <w:sectPr>
@@ -488,7 +488,7 @@
           <w:sz w:val="24"/>
           <w:sz-cs w:val="24"/>
         </w:rPr>
-        <w:t xml:space="preserve">Non Profit</w:t>
+        <w:t xml:space="preserve">JC’s Reach-Out </w:t>
       </w:r>
       <w:r>
         <w:rPr>
@@ -507,9 +507,9 @@
           <w:sz w:val="24"/>
           <w:sz-cs w:val="24"/>
         </w:rPr>
-        <w:t xml:space="preserve">123 main st</w:t>
+        <w:t xml:space="preserve">300 Black Belt World Dr.</w:t>
         <w:br/>
-        <w:t xml:space="preserve">Cityville, NC, 12345</w:t>
+        <w:t xml:space="preserve">Knightdale, NC, 27545</w:t>
         <w:br/>
         <w:t xml:space="preserve">Phone: (123) 456-7890</w:t>
       </w:r>
@@ -706,7 +706,7 @@
         <w:br/>
         <w:t xml:space="preserve">Title</w:t>
         <w:br/>
-        <w:t xml:space="preserve">Non Profit</w:t>
+        <w:t xml:space="preserve"/>
       </w:r>
     </w:p>
     <w:sectPr>
@@ -723,7 +723,7 @@
           <w:sz w:val="24"/>
           <w:sz-cs w:val="24"/>
         </w:rPr>
-        <w:t xml:space="preserve">Non Profit</w:t>
+        <w:t xml:space="preserve">JC’s Reach-Out </w:t>
       </w:r>
       <w:r>
         <w:rPr>
@@ -742,9 +742,9 @@
           <w:sz w:val="24"/>
           <w:sz-cs w:val="24"/>
         </w:rPr>
-        <w:t xml:space="preserve">123 main st</w:t>
+        <w:t xml:space="preserve">300 Black Belt World Dr.</w:t>
         <w:br/>
-        <w:t xml:space="preserve">Cityville, NC, 12345</w:t>
+        <w:t xml:space="preserve">Knightdale, NC, 27545</w:t>
         <w:br/>
         <w:t xml:space="preserve">Phone: (123) 456-7890</w:t>
       </w:r>
@@ -941,7 +941,7 @@
         <w:br/>
         <w:t xml:space="preserve">Title</w:t>
         <w:br/>
-        <w:t xml:space="preserve">Non Profit</w:t>
+        <w:t xml:space="preserve"/>
       </w:r>
     </w:p>
     <w:sectPr>
@@ -958,7 +958,7 @@
           <w:sz w:val="24"/>
           <w:sz-cs w:val="24"/>
         </w:rPr>
-        <w:t xml:space="preserve">Non Profit</w:t>
+        <w:t xml:space="preserve">JC’s Reach-Out </w:t>
       </w:r>
       <w:r>
         <w:rPr>
@@ -977,9 +977,9 @@
           <w:sz w:val="24"/>
           <w:sz-cs w:val="24"/>
         </w:rPr>
-        <w:t xml:space="preserve">123 main st</w:t>
+        <w:t xml:space="preserve">300 Black Belt World Dr.</w:t>
         <w:br/>
-        <w:t xml:space="preserve">Cityville, NC, 12345</w:t>
+        <w:t xml:space="preserve">Knightdale, NC, 27545</w:t>
         <w:br/>
         <w:t xml:space="preserve">Phone: (123) 456-7890</w:t>
       </w:r>
@@ -1176,7 +1176,7 @@
         <w:br/>
         <w:t xml:space="preserve">Title</w:t>
         <w:br/>
-        <w:t xml:space="preserve">Non Profit</w:t>
+        <w:t xml:space="preserve"/>
       </w:r>
     </w:p>
     <w:sectPr>
@@ -1193,7 +1193,7 @@
           <w:sz w:val="24"/>
           <w:sz-cs w:val="24"/>
         </w:rPr>
-        <w:t xml:space="preserve">Non Profit</w:t>
+        <w:t xml:space="preserve">JC’s Reach-Out </w:t>
       </w:r>
       <w:r>
         <w:rPr>
@@ -1212,9 +1212,9 @@
           <w:sz w:val="24"/>
           <w:sz-cs w:val="24"/>
         </w:rPr>
-        <w:t xml:space="preserve">123 main st</w:t>
+        <w:t xml:space="preserve">300 Black Belt World Dr.</w:t>
         <w:br/>
-        <w:t xml:space="preserve">Cityville, NC, 12345</w:t>
+        <w:t xml:space="preserve">Knightdale, NC, 27545</w:t>
         <w:br/>
         <w:t xml:space="preserve">Phone: (123) 456-7890</w:t>
       </w:r>
@@ -1411,7 +1411,7 @@
         <w:br/>
         <w:t xml:space="preserve">Title</w:t>
         <w:br/>
-        <w:t xml:space="preserve">Non Profit</w:t>
+        <w:t xml:space="preserve"/>
       </w:r>
     </w:p>
     <w:sectPr>
@@ -1428,7 +1428,7 @@
           <w:sz w:val="24"/>
           <w:sz-cs w:val="24"/>
         </w:rPr>
-        <w:t xml:space="preserve">Non Profit</w:t>
+        <w:t xml:space="preserve">JC’s Reach-Out </w:t>
       </w:r>
       <w:r>
         <w:rPr>
@@ -1447,9 +1447,9 @@
           <w:sz w:val="24"/>
           <w:sz-cs w:val="24"/>
         </w:rPr>
-        <w:t xml:space="preserve">123 main st</w:t>
+        <w:t xml:space="preserve">300 Black Belt World Dr.</w:t>
         <w:br/>
-        <w:t xml:space="preserve">Cityville, NC, 12345</w:t>
+        <w:t xml:space="preserve">Knightdale, NC, 27545</w:t>
         <w:br/>
         <w:t xml:space="preserve">Phone: (123) 456-7890</w:t>
       </w:r>
@@ -1646,7 +1646,7 @@
         <w:br/>
         <w:t xml:space="preserve">Title</w:t>
         <w:br/>
-        <w:t xml:space="preserve">Non Profit</w:t>
+        <w:t xml:space="preserve"/>
       </w:r>
     </w:p>
     <w:sectPr>
@@ -1663,7 +1663,7 @@
           <w:sz w:val="24"/>
           <w:sz-cs w:val="24"/>
         </w:rPr>
-        <w:t xml:space="preserve">Non Profit</w:t>
+        <w:t xml:space="preserve">JC’s Reach-Out </w:t>
       </w:r>
       <w:r>
         <w:rPr>
@@ -1682,9 +1682,9 @@
           <w:sz w:val="24"/>
           <w:sz-cs w:val="24"/>
         </w:rPr>
-        <w:t xml:space="preserve">123 main st</w:t>
+        <w:t xml:space="preserve">300 Black Belt World Dr.</w:t>
         <w:br/>
-        <w:t xml:space="preserve">Cityville, NC, 12345</w:t>
+        <w:t xml:space="preserve">Knightdale, NC, 27545</w:t>
         <w:br/>
         <w:t xml:space="preserve">Phone: (123) 456-7890</w:t>
       </w:r>
@@ -1881,7 +1881,7 @@
         <w:br/>
         <w:t xml:space="preserve">Title</w:t>
         <w:br/>
-        <w:t xml:space="preserve">Non Profit</w:t>
+        <w:t xml:space="preserve"/>
       </w:r>
     </w:p>
     <w:sectPr>
@@ -1898,7 +1898,7 @@
           <w:sz w:val="24"/>
           <w:sz-cs w:val="24"/>
         </w:rPr>
-        <w:t xml:space="preserve">Non Profit</w:t>
+        <w:t xml:space="preserve">JC’s Reach-Out </w:t>
       </w:r>
       <w:r>
         <w:rPr>
@@ -1917,9 +1917,9 @@
           <w:sz w:val="24"/>
           <w:sz-cs w:val="24"/>
         </w:rPr>
-        <w:t xml:space="preserve">123 main st</w:t>
+        <w:t xml:space="preserve">300 Black Belt World Dr.</w:t>
         <w:br/>
-        <w:t xml:space="preserve">Cityville, NC, 12345</w:t>
+        <w:t xml:space="preserve">Knightdale, NC, 27545</w:t>
         <w:br/>
         <w:t xml:space="preserve">Phone: (123) 456-7890</w:t>
       </w:r>
@@ -2116,7 +2116,7 @@
         <w:br/>
         <w:t xml:space="preserve">Title</w:t>
         <w:br/>
-        <w:t xml:space="preserve">Non Profit</w:t>
+        <w:t xml:space="preserve"/>
       </w:r>
     </w:p>
     <w:sectPr>
@@ -2133,7 +2133,7 @@
           <w:sz w:val="24"/>
           <w:sz-cs w:val="24"/>
         </w:rPr>
-        <w:t xml:space="preserve">Non Profit</w:t>
+        <w:t xml:space="preserve">JC’s Reach-Out </w:t>
       </w:r>
       <w:r>
         <w:rPr>
@@ -2152,9 +2152,9 @@
           <w:sz w:val="24"/>
           <w:sz-cs w:val="24"/>
         </w:rPr>
-        <w:t xml:space="preserve">123 main st</w:t>
+        <w:t xml:space="preserve">300 Black Belt World Dr.</w:t>
         <w:br/>
-        <w:t xml:space="preserve">Cityville, NC, 12345</w:t>
+        <w:t xml:space="preserve">Knightdale, NC, 27545</w:t>
         <w:br/>
         <w:t xml:space="preserve">Phone: (123) 456-7890</w:t>
       </w:r>
@@ -2351,7 +2351,7 @@
         <w:br/>
         <w:t xml:space="preserve">Title</w:t>
         <w:br/>
-        <w:t xml:space="preserve">Non Profit</w:t>
+        <w:t xml:space="preserve"/>
       </w:r>
     </w:p>
     <w:sectPr>

</xml_diff>